<commit_message>
botei uma tabela na fase 4
</commit_message>
<xml_diff>
--- a/db/Modelo de dados SGE.docx
+++ b/db/Modelo de dados SGE.docx
@@ -861,13 +861,6 @@
     </w:p>
     <w:sdt>
       <w:sdtPr>
-        <w:id w:val="50538459"/>
-        <w:docPartObj>
-          <w:docPartGallery w:val="Table of Contents"/>
-          <w:docPartUnique/>
-        </w:docPartObj>
-      </w:sdtPr>
-      <w:sdtEndPr>
         <w:rPr>
           <w:rFonts w:ascii="Calibri" w:eastAsia="Arial Unicode MS" w:hAnsi="Calibri" w:cs="F"/>
           <w:b w:val="0"/>
@@ -877,7 +870,12 @@
           <w:sz w:val="22"/>
           <w:szCs w:val="22"/>
         </w:rPr>
-      </w:sdtEndPr>
+        <w:id w:val="50538459"/>
+        <w:docPartObj>
+          <w:docPartGallery w:val="Table of Contents"/>
+          <w:docPartUnique/>
+        </w:docPartObj>
+      </w:sdtPr>
       <w:sdtContent>
         <w:p>
           <w:pPr>
@@ -10049,6 +10047,2738 @@
       </w:r>
       <w:bookmarkEnd w:id="19"/>
     </w:p>
+    <w:tbl>
+      <w:tblPr>
+        <w:tblW w:w="0" w:type="auto"/>
+        <w:tblBorders>
+          <w:top w:val="single" w:sz="4" w:space="0" w:color="000000"/>
+          <w:left w:val="single" w:sz="4" w:space="0" w:color="000000"/>
+          <w:bottom w:val="single" w:sz="4" w:space="0" w:color="000000"/>
+          <w:right w:val="single" w:sz="4" w:space="0" w:color="000000"/>
+          <w:insideH w:val="single" w:sz="4" w:space="0" w:color="000000"/>
+          <w:insideV w:val="single" w:sz="4" w:space="0" w:color="000000"/>
+        </w:tblBorders>
+        <w:tblLook w:val="04A0"/>
+      </w:tblPr>
+      <w:tblGrid>
+        <w:gridCol w:w="1668"/>
+        <w:gridCol w:w="3118"/>
+        <w:gridCol w:w="3843"/>
+      </w:tblGrid>
+      <w:tr>
+        <w:trPr>
+          <w:trHeight w:val="99"/>
+        </w:trPr>
+        <w:tc>
+          <w:tcPr>
+            <w:tcW w:w="1668" w:type="dxa"/>
+            <w:vAlign w:val="center"/>
+          </w:tcPr>
+          <w:p>
+            <w:pPr>
+              <w:pStyle w:val="SemEspaamento"/>
+              <w:rPr>
+                <w:rFonts w:ascii="Times New Roman" w:hAnsi="Times New Roman"/>
+                <w:b/>
+                <w:sz w:val="24"/>
+                <w:lang w:eastAsia="pt-BR"/>
+              </w:rPr>
+            </w:pPr>
+            <w:r>
+              <w:rPr>
+                <w:rFonts w:ascii="Times New Roman" w:hAnsi="Times New Roman"/>
+                <w:b/>
+                <w:sz w:val="24"/>
+                <w:lang w:eastAsia="pt-BR"/>
+              </w:rPr>
+              <w:t>Entidade</w:t>
+            </w:r>
+          </w:p>
+        </w:tc>
+        <w:tc>
+          <w:tcPr>
+            <w:tcW w:w="3118" w:type="dxa"/>
+          </w:tcPr>
+          <w:p>
+            <w:pPr>
+              <w:pStyle w:val="SemEspaamento"/>
+              <w:rPr>
+                <w:rFonts w:ascii="Times New Roman" w:hAnsi="Times New Roman"/>
+                <w:b/>
+                <w:sz w:val="24"/>
+                <w:lang w:eastAsia="pt-BR"/>
+              </w:rPr>
+            </w:pPr>
+            <w:r>
+              <w:rPr>
+                <w:rFonts w:ascii="Times New Roman" w:hAnsi="Times New Roman"/>
+                <w:b/>
+                <w:sz w:val="24"/>
+                <w:lang w:eastAsia="pt-BR"/>
+              </w:rPr>
+              <w:t>Atributos</w:t>
+            </w:r>
+          </w:p>
+        </w:tc>
+        <w:tc>
+          <w:tcPr>
+            <w:tcW w:w="3843" w:type="dxa"/>
+            <w:tcBorders>
+              <w:bottom w:val="single" w:sz="4" w:space="0" w:color="auto"/>
+            </w:tcBorders>
+          </w:tcPr>
+          <w:p>
+            <w:pPr>
+              <w:pStyle w:val="SemEspaamento"/>
+              <w:rPr>
+                <w:rFonts w:ascii="Times New Roman" w:hAnsi="Times New Roman"/>
+                <w:b/>
+                <w:sz w:val="24"/>
+                <w:lang w:eastAsia="pt-BR"/>
+              </w:rPr>
+            </w:pPr>
+            <w:r>
+              <w:rPr>
+                <w:rFonts w:ascii="Times New Roman" w:hAnsi="Times New Roman"/>
+                <w:b/>
+                <w:sz w:val="24"/>
+                <w:lang w:eastAsia="pt-BR"/>
+              </w:rPr>
+              <w:t>Identificação</w:t>
+            </w:r>
+          </w:p>
+        </w:tc>
+      </w:tr>
+      <w:tr>
+        <w:trPr>
+          <w:trHeight w:val="239"/>
+        </w:trPr>
+        <w:tc>
+          <w:tcPr>
+            <w:tcW w:w="1668" w:type="dxa"/>
+            <w:vMerge w:val="restart"/>
+            <w:vAlign w:val="center"/>
+          </w:tcPr>
+          <w:p>
+            <w:pPr>
+              <w:pStyle w:val="SemEspaamento"/>
+              <w:rPr>
+                <w:rFonts w:ascii="Times New Roman" w:hAnsi="Times New Roman"/>
+                <w:lang w:eastAsia="pt-BR"/>
+              </w:rPr>
+            </w:pPr>
+            <w:r>
+              <w:rPr>
+                <w:rFonts w:ascii="Times New Roman" w:hAnsi="Times New Roman"/>
+                <w:lang w:eastAsia="pt-BR"/>
+              </w:rPr>
+              <w:t>Usuario</w:t>
+            </w:r>
+          </w:p>
+        </w:tc>
+        <w:tc>
+          <w:tcPr>
+            <w:tcW w:w="3118" w:type="dxa"/>
+            <w:tcBorders>
+              <w:bottom w:val="single" w:sz="4" w:space="0" w:color="auto"/>
+            </w:tcBorders>
+          </w:tcPr>
+          <w:p>
+            <w:pPr>
+              <w:pStyle w:val="SemEspaamento"/>
+              <w:rPr>
+                <w:rFonts w:ascii="Times New Roman" w:hAnsi="Times New Roman"/>
+                <w:lang w:eastAsia="pt-BR"/>
+              </w:rPr>
+            </w:pPr>
+            <w:r>
+              <w:rPr>
+                <w:rFonts w:ascii="Times New Roman" w:hAnsi="Times New Roman"/>
+                <w:lang w:eastAsia="pt-BR"/>
+              </w:rPr>
+              <w:t>-Código</w:t>
+            </w:r>
+          </w:p>
+        </w:tc>
+        <w:tc>
+          <w:tcPr>
+            <w:tcW w:w="3843" w:type="dxa"/>
+            <w:tcBorders>
+              <w:top w:val="single" w:sz="4" w:space="0" w:color="auto"/>
+              <w:bottom w:val="single" w:sz="4" w:space="0" w:color="auto"/>
+            </w:tcBorders>
+          </w:tcPr>
+          <w:p>
+            <w:pPr>
+              <w:pStyle w:val="SemEspaamento"/>
+              <w:rPr>
+                <w:rFonts w:ascii="Times New Roman" w:hAnsi="Times New Roman"/>
+                <w:lang w:eastAsia="pt-BR"/>
+              </w:rPr>
+            </w:pPr>
+            <w:r>
+              <w:rPr>
+                <w:rFonts w:ascii="Times New Roman" w:hAnsi="Times New Roman"/>
+                <w:lang w:eastAsia="pt-BR"/>
+              </w:rPr>
+              <w:t>Código de identificação do usuário</w:t>
+            </w:r>
+          </w:p>
+        </w:tc>
+      </w:tr>
+      <w:tr>
+        <w:trPr>
+          <w:trHeight w:val="244"/>
+        </w:trPr>
+        <w:tc>
+          <w:tcPr>
+            <w:tcW w:w="1668" w:type="dxa"/>
+            <w:vMerge/>
+            <w:vAlign w:val="center"/>
+          </w:tcPr>
+          <w:p>
+            <w:pPr>
+              <w:pStyle w:val="SemEspaamento"/>
+              <w:rPr>
+                <w:rFonts w:ascii="Times New Roman" w:hAnsi="Times New Roman"/>
+                <w:lang w:eastAsia="pt-BR"/>
+              </w:rPr>
+            </w:pPr>
+          </w:p>
+        </w:tc>
+        <w:tc>
+          <w:tcPr>
+            <w:tcW w:w="3118" w:type="dxa"/>
+            <w:tcBorders>
+              <w:top w:val="single" w:sz="4" w:space="0" w:color="auto"/>
+              <w:bottom w:val="single" w:sz="4" w:space="0" w:color="auto"/>
+            </w:tcBorders>
+          </w:tcPr>
+          <w:p>
+            <w:pPr>
+              <w:pStyle w:val="SemEspaamento"/>
+              <w:rPr>
+                <w:rFonts w:ascii="Times New Roman" w:hAnsi="Times New Roman"/>
+                <w:lang w:eastAsia="pt-BR"/>
+              </w:rPr>
+            </w:pPr>
+            <w:r>
+              <w:rPr>
+                <w:rFonts w:ascii="Times New Roman" w:hAnsi="Times New Roman"/>
+                <w:lang w:eastAsia="pt-BR"/>
+              </w:rPr>
+              <w:t>-Nome</w:t>
+            </w:r>
+          </w:p>
+        </w:tc>
+        <w:tc>
+          <w:tcPr>
+            <w:tcW w:w="3843" w:type="dxa"/>
+            <w:tcBorders>
+              <w:top w:val="single" w:sz="4" w:space="0" w:color="auto"/>
+              <w:bottom w:val="single" w:sz="4" w:space="0" w:color="auto"/>
+            </w:tcBorders>
+          </w:tcPr>
+          <w:p>
+            <w:pPr>
+              <w:pStyle w:val="SemEspaamento"/>
+              <w:rPr>
+                <w:rFonts w:ascii="Times New Roman" w:hAnsi="Times New Roman"/>
+                <w:lang w:eastAsia="pt-BR"/>
+              </w:rPr>
+            </w:pPr>
+            <w:r>
+              <w:rPr>
+                <w:rFonts w:ascii="Times New Roman" w:hAnsi="Times New Roman"/>
+                <w:lang w:eastAsia="pt-BR"/>
+              </w:rPr>
+              <w:t>Primeiro nome do usuário</w:t>
+            </w:r>
+          </w:p>
+        </w:tc>
+      </w:tr>
+      <w:tr>
+        <w:trPr>
+          <w:trHeight w:val="263"/>
+        </w:trPr>
+        <w:tc>
+          <w:tcPr>
+            <w:tcW w:w="1668" w:type="dxa"/>
+            <w:vMerge/>
+            <w:vAlign w:val="center"/>
+          </w:tcPr>
+          <w:p>
+            <w:pPr>
+              <w:pStyle w:val="SemEspaamento"/>
+              <w:rPr>
+                <w:rFonts w:ascii="Times New Roman" w:hAnsi="Times New Roman"/>
+                <w:lang w:eastAsia="pt-BR"/>
+              </w:rPr>
+            </w:pPr>
+          </w:p>
+        </w:tc>
+        <w:tc>
+          <w:tcPr>
+            <w:tcW w:w="3118" w:type="dxa"/>
+            <w:tcBorders>
+              <w:top w:val="single" w:sz="4" w:space="0" w:color="auto"/>
+              <w:bottom w:val="single" w:sz="4" w:space="0" w:color="auto"/>
+            </w:tcBorders>
+          </w:tcPr>
+          <w:p>
+            <w:pPr>
+              <w:pStyle w:val="SemEspaamento"/>
+              <w:rPr>
+                <w:rFonts w:ascii="Times New Roman" w:hAnsi="Times New Roman"/>
+                <w:lang w:eastAsia="pt-BR"/>
+              </w:rPr>
+            </w:pPr>
+            <w:r>
+              <w:rPr>
+                <w:rFonts w:ascii="Times New Roman" w:hAnsi="Times New Roman"/>
+                <w:lang w:eastAsia="pt-BR"/>
+              </w:rPr>
+              <w:t>-Sobrenome</w:t>
+            </w:r>
+          </w:p>
+        </w:tc>
+        <w:tc>
+          <w:tcPr>
+            <w:tcW w:w="3843" w:type="dxa"/>
+            <w:tcBorders>
+              <w:top w:val="single" w:sz="4" w:space="0" w:color="auto"/>
+              <w:bottom w:val="single" w:sz="4" w:space="0" w:color="auto"/>
+            </w:tcBorders>
+          </w:tcPr>
+          <w:p>
+            <w:pPr>
+              <w:pStyle w:val="SemEspaamento"/>
+              <w:rPr>
+                <w:rFonts w:ascii="Times New Roman" w:hAnsi="Times New Roman"/>
+                <w:lang w:eastAsia="pt-BR"/>
+              </w:rPr>
+            </w:pPr>
+            <w:r>
+              <w:rPr>
+                <w:rFonts w:ascii="Times New Roman" w:hAnsi="Times New Roman"/>
+                <w:lang w:eastAsia="pt-BR"/>
+              </w:rPr>
+              <w:t>Sobrenome do usuário</w:t>
+            </w:r>
+          </w:p>
+        </w:tc>
+      </w:tr>
+      <w:tr>
+        <w:trPr>
+          <w:trHeight w:val="227"/>
+        </w:trPr>
+        <w:tc>
+          <w:tcPr>
+            <w:tcW w:w="1668" w:type="dxa"/>
+            <w:vMerge/>
+            <w:vAlign w:val="center"/>
+          </w:tcPr>
+          <w:p>
+            <w:pPr>
+              <w:pStyle w:val="SemEspaamento"/>
+              <w:rPr>
+                <w:rFonts w:ascii="Times New Roman" w:hAnsi="Times New Roman"/>
+                <w:lang w:eastAsia="pt-BR"/>
+              </w:rPr>
+            </w:pPr>
+          </w:p>
+        </w:tc>
+        <w:tc>
+          <w:tcPr>
+            <w:tcW w:w="3118" w:type="dxa"/>
+            <w:tcBorders>
+              <w:top w:val="single" w:sz="4" w:space="0" w:color="auto"/>
+              <w:bottom w:val="single" w:sz="4" w:space="0" w:color="auto"/>
+            </w:tcBorders>
+          </w:tcPr>
+          <w:p>
+            <w:pPr>
+              <w:pStyle w:val="SemEspaamento"/>
+              <w:rPr>
+                <w:rFonts w:ascii="Times New Roman" w:hAnsi="Times New Roman"/>
+                <w:lang w:eastAsia="pt-BR"/>
+              </w:rPr>
+            </w:pPr>
+            <w:r>
+              <w:rPr>
+                <w:rFonts w:ascii="Times New Roman" w:hAnsi="Times New Roman"/>
+                <w:lang w:eastAsia="pt-BR"/>
+              </w:rPr>
+              <w:t>-Endereço</w:t>
+            </w:r>
+          </w:p>
+        </w:tc>
+        <w:tc>
+          <w:tcPr>
+            <w:tcW w:w="3843" w:type="dxa"/>
+            <w:tcBorders>
+              <w:top w:val="single" w:sz="4" w:space="0" w:color="auto"/>
+              <w:bottom w:val="single" w:sz="4" w:space="0" w:color="auto"/>
+            </w:tcBorders>
+          </w:tcPr>
+          <w:p>
+            <w:pPr>
+              <w:pStyle w:val="SemEspaamento"/>
+              <w:rPr>
+                <w:rFonts w:ascii="Times New Roman" w:hAnsi="Times New Roman"/>
+                <w:lang w:eastAsia="pt-BR"/>
+              </w:rPr>
+            </w:pPr>
+            <w:r>
+              <w:rPr>
+                <w:rFonts w:ascii="Times New Roman" w:hAnsi="Times New Roman"/>
+                <w:lang w:eastAsia="pt-BR"/>
+              </w:rPr>
+              <w:t>Endereço do usuário (nome da via)</w:t>
+            </w:r>
+          </w:p>
+        </w:tc>
+      </w:tr>
+      <w:tr>
+        <w:trPr>
+          <w:trHeight w:val="271"/>
+        </w:trPr>
+        <w:tc>
+          <w:tcPr>
+            <w:tcW w:w="1668" w:type="dxa"/>
+            <w:vMerge/>
+            <w:vAlign w:val="center"/>
+          </w:tcPr>
+          <w:p>
+            <w:pPr>
+              <w:pStyle w:val="SemEspaamento"/>
+              <w:rPr>
+                <w:rFonts w:ascii="Times New Roman" w:hAnsi="Times New Roman"/>
+                <w:lang w:eastAsia="pt-BR"/>
+              </w:rPr>
+            </w:pPr>
+          </w:p>
+        </w:tc>
+        <w:tc>
+          <w:tcPr>
+            <w:tcW w:w="3118" w:type="dxa"/>
+            <w:tcBorders>
+              <w:top w:val="single" w:sz="4" w:space="0" w:color="auto"/>
+              <w:bottom w:val="single" w:sz="4" w:space="0" w:color="auto"/>
+            </w:tcBorders>
+          </w:tcPr>
+          <w:p>
+            <w:pPr>
+              <w:pStyle w:val="SemEspaamento"/>
+              <w:rPr>
+                <w:rFonts w:ascii="Times New Roman" w:hAnsi="Times New Roman"/>
+                <w:lang w:eastAsia="pt-BR"/>
+              </w:rPr>
+            </w:pPr>
+            <w:r>
+              <w:rPr>
+                <w:rFonts w:ascii="Times New Roman" w:hAnsi="Times New Roman"/>
+                <w:lang w:eastAsia="pt-BR"/>
+              </w:rPr>
+              <w:t>-Numero</w:t>
+            </w:r>
+          </w:p>
+        </w:tc>
+        <w:tc>
+          <w:tcPr>
+            <w:tcW w:w="3843" w:type="dxa"/>
+            <w:tcBorders>
+              <w:top w:val="single" w:sz="4" w:space="0" w:color="auto"/>
+              <w:bottom w:val="single" w:sz="4" w:space="0" w:color="auto"/>
+            </w:tcBorders>
+          </w:tcPr>
+          <w:p>
+            <w:pPr>
+              <w:pStyle w:val="SemEspaamento"/>
+              <w:rPr>
+                <w:rFonts w:ascii="Times New Roman" w:hAnsi="Times New Roman"/>
+                <w:lang w:eastAsia="pt-BR"/>
+              </w:rPr>
+            </w:pPr>
+            <w:r>
+              <w:rPr>
+                <w:rFonts w:ascii="Times New Roman" w:hAnsi="Times New Roman"/>
+                <w:lang w:eastAsia="pt-BR"/>
+              </w:rPr>
+              <w:t>Número da casa que o usuário reside</w:t>
+            </w:r>
+          </w:p>
+        </w:tc>
+      </w:tr>
+      <w:tr>
+        <w:trPr>
+          <w:trHeight w:val="291"/>
+        </w:trPr>
+        <w:tc>
+          <w:tcPr>
+            <w:tcW w:w="1668" w:type="dxa"/>
+            <w:vMerge/>
+            <w:vAlign w:val="center"/>
+          </w:tcPr>
+          <w:p>
+            <w:pPr>
+              <w:pStyle w:val="SemEspaamento"/>
+              <w:rPr>
+                <w:rFonts w:ascii="Times New Roman" w:hAnsi="Times New Roman"/>
+                <w:lang w:eastAsia="pt-BR"/>
+              </w:rPr>
+            </w:pPr>
+          </w:p>
+        </w:tc>
+        <w:tc>
+          <w:tcPr>
+            <w:tcW w:w="3118" w:type="dxa"/>
+            <w:tcBorders>
+              <w:top w:val="single" w:sz="4" w:space="0" w:color="auto"/>
+              <w:bottom w:val="single" w:sz="4" w:space="0" w:color="auto"/>
+            </w:tcBorders>
+          </w:tcPr>
+          <w:p>
+            <w:pPr>
+              <w:pStyle w:val="SemEspaamento"/>
+              <w:rPr>
+                <w:rFonts w:ascii="Times New Roman" w:hAnsi="Times New Roman"/>
+                <w:lang w:eastAsia="pt-BR"/>
+              </w:rPr>
+            </w:pPr>
+            <w:r>
+              <w:rPr>
+                <w:rFonts w:ascii="Times New Roman" w:hAnsi="Times New Roman"/>
+                <w:lang w:eastAsia="pt-BR"/>
+              </w:rPr>
+              <w:t>-Bairro</w:t>
+            </w:r>
+          </w:p>
+        </w:tc>
+        <w:tc>
+          <w:tcPr>
+            <w:tcW w:w="3843" w:type="dxa"/>
+            <w:tcBorders>
+              <w:top w:val="single" w:sz="4" w:space="0" w:color="auto"/>
+              <w:bottom w:val="single" w:sz="4" w:space="0" w:color="auto"/>
+            </w:tcBorders>
+          </w:tcPr>
+          <w:p>
+            <w:pPr>
+              <w:pStyle w:val="SemEspaamento"/>
+              <w:rPr>
+                <w:rFonts w:ascii="Times New Roman" w:hAnsi="Times New Roman"/>
+                <w:lang w:eastAsia="pt-BR"/>
+              </w:rPr>
+            </w:pPr>
+            <w:r>
+              <w:rPr>
+                <w:rFonts w:ascii="Times New Roman" w:hAnsi="Times New Roman"/>
+                <w:lang w:eastAsia="pt-BR"/>
+              </w:rPr>
+              <w:t>Bairro que o usuário reside</w:t>
+            </w:r>
+          </w:p>
+        </w:tc>
+      </w:tr>
+      <w:tr>
+        <w:trPr>
+          <w:trHeight w:val="258"/>
+        </w:trPr>
+        <w:tc>
+          <w:tcPr>
+            <w:tcW w:w="1668" w:type="dxa"/>
+            <w:vMerge/>
+            <w:vAlign w:val="center"/>
+          </w:tcPr>
+          <w:p>
+            <w:pPr>
+              <w:pStyle w:val="SemEspaamento"/>
+              <w:rPr>
+                <w:rFonts w:ascii="Times New Roman" w:hAnsi="Times New Roman"/>
+                <w:lang w:eastAsia="pt-BR"/>
+              </w:rPr>
+            </w:pPr>
+          </w:p>
+        </w:tc>
+        <w:tc>
+          <w:tcPr>
+            <w:tcW w:w="3118" w:type="dxa"/>
+            <w:tcBorders>
+              <w:top w:val="single" w:sz="4" w:space="0" w:color="auto"/>
+              <w:bottom w:val="single" w:sz="4" w:space="0" w:color="auto"/>
+            </w:tcBorders>
+          </w:tcPr>
+          <w:p>
+            <w:pPr>
+              <w:pStyle w:val="SemEspaamento"/>
+              <w:rPr>
+                <w:rFonts w:ascii="Times New Roman" w:hAnsi="Times New Roman"/>
+                <w:lang w:eastAsia="pt-BR"/>
+              </w:rPr>
+            </w:pPr>
+            <w:r>
+              <w:rPr>
+                <w:rFonts w:ascii="Times New Roman" w:hAnsi="Times New Roman"/>
+                <w:lang w:eastAsia="pt-BR"/>
+              </w:rPr>
+              <w:t>-Cidade</w:t>
+            </w:r>
+          </w:p>
+        </w:tc>
+        <w:tc>
+          <w:tcPr>
+            <w:tcW w:w="3843" w:type="dxa"/>
+            <w:tcBorders>
+              <w:top w:val="single" w:sz="4" w:space="0" w:color="auto"/>
+              <w:bottom w:val="single" w:sz="4" w:space="0" w:color="auto"/>
+            </w:tcBorders>
+          </w:tcPr>
+          <w:p>
+            <w:pPr>
+              <w:pStyle w:val="SemEspaamento"/>
+              <w:rPr>
+                <w:rFonts w:ascii="Times New Roman" w:hAnsi="Times New Roman"/>
+                <w:lang w:eastAsia="pt-BR"/>
+              </w:rPr>
+            </w:pPr>
+            <w:r>
+              <w:rPr>
+                <w:rFonts w:ascii="Times New Roman" w:hAnsi="Times New Roman"/>
+                <w:lang w:eastAsia="pt-BR"/>
+              </w:rPr>
+              <w:t>Cidade que o usuário reside</w:t>
+            </w:r>
+          </w:p>
+        </w:tc>
+      </w:tr>
+      <w:tr>
+        <w:trPr>
+          <w:trHeight w:val="247"/>
+        </w:trPr>
+        <w:tc>
+          <w:tcPr>
+            <w:tcW w:w="1668" w:type="dxa"/>
+            <w:vMerge/>
+            <w:vAlign w:val="center"/>
+          </w:tcPr>
+          <w:p>
+            <w:pPr>
+              <w:pStyle w:val="SemEspaamento"/>
+              <w:rPr>
+                <w:rFonts w:ascii="Times New Roman" w:hAnsi="Times New Roman"/>
+                <w:lang w:eastAsia="pt-BR"/>
+              </w:rPr>
+            </w:pPr>
+          </w:p>
+        </w:tc>
+        <w:tc>
+          <w:tcPr>
+            <w:tcW w:w="3118" w:type="dxa"/>
+            <w:tcBorders>
+              <w:top w:val="single" w:sz="4" w:space="0" w:color="auto"/>
+              <w:bottom w:val="single" w:sz="4" w:space="0" w:color="auto"/>
+            </w:tcBorders>
+          </w:tcPr>
+          <w:p>
+            <w:pPr>
+              <w:pStyle w:val="SemEspaamento"/>
+              <w:rPr>
+                <w:rFonts w:ascii="Times New Roman" w:hAnsi="Times New Roman"/>
+                <w:lang w:eastAsia="pt-BR"/>
+              </w:rPr>
+            </w:pPr>
+            <w:r>
+              <w:rPr>
+                <w:rFonts w:ascii="Times New Roman" w:hAnsi="Times New Roman"/>
+                <w:lang w:eastAsia="pt-BR"/>
+              </w:rPr>
+              <w:t>-Pais</w:t>
+            </w:r>
+          </w:p>
+        </w:tc>
+        <w:tc>
+          <w:tcPr>
+            <w:tcW w:w="3843" w:type="dxa"/>
+            <w:tcBorders>
+              <w:top w:val="single" w:sz="4" w:space="0" w:color="auto"/>
+              <w:bottom w:val="single" w:sz="4" w:space="0" w:color="auto"/>
+            </w:tcBorders>
+          </w:tcPr>
+          <w:p>
+            <w:pPr>
+              <w:pStyle w:val="SemEspaamento"/>
+              <w:rPr>
+                <w:rFonts w:ascii="Times New Roman" w:hAnsi="Times New Roman"/>
+                <w:lang w:eastAsia="pt-BR"/>
+              </w:rPr>
+            </w:pPr>
+            <w:r>
+              <w:rPr>
+                <w:rFonts w:ascii="Times New Roman" w:hAnsi="Times New Roman"/>
+                <w:lang w:eastAsia="pt-BR"/>
+              </w:rPr>
+              <w:t>Pais que o usuário reside</w:t>
+            </w:r>
+          </w:p>
+        </w:tc>
+      </w:tr>
+      <w:tr>
+        <w:trPr>
+          <w:trHeight w:val="258"/>
+        </w:trPr>
+        <w:tc>
+          <w:tcPr>
+            <w:tcW w:w="1668" w:type="dxa"/>
+            <w:vMerge/>
+            <w:vAlign w:val="center"/>
+          </w:tcPr>
+          <w:p>
+            <w:pPr>
+              <w:pStyle w:val="SemEspaamento"/>
+              <w:rPr>
+                <w:rFonts w:ascii="Times New Roman" w:hAnsi="Times New Roman"/>
+                <w:lang w:eastAsia="pt-BR"/>
+              </w:rPr>
+            </w:pPr>
+          </w:p>
+        </w:tc>
+        <w:tc>
+          <w:tcPr>
+            <w:tcW w:w="3118" w:type="dxa"/>
+            <w:tcBorders>
+              <w:top w:val="single" w:sz="4" w:space="0" w:color="auto"/>
+              <w:bottom w:val="single" w:sz="4" w:space="0" w:color="auto"/>
+            </w:tcBorders>
+          </w:tcPr>
+          <w:p>
+            <w:pPr>
+              <w:pStyle w:val="SemEspaamento"/>
+              <w:rPr>
+                <w:rFonts w:ascii="Times New Roman" w:hAnsi="Times New Roman"/>
+                <w:lang w:eastAsia="pt-BR"/>
+              </w:rPr>
+            </w:pPr>
+            <w:r>
+              <w:rPr>
+                <w:rFonts w:ascii="Times New Roman" w:hAnsi="Times New Roman"/>
+                <w:lang w:eastAsia="pt-BR"/>
+              </w:rPr>
+              <w:t>-E-mail</w:t>
+            </w:r>
+          </w:p>
+        </w:tc>
+        <w:tc>
+          <w:tcPr>
+            <w:tcW w:w="3843" w:type="dxa"/>
+            <w:tcBorders>
+              <w:top w:val="single" w:sz="4" w:space="0" w:color="auto"/>
+              <w:bottom w:val="single" w:sz="4" w:space="0" w:color="auto"/>
+            </w:tcBorders>
+          </w:tcPr>
+          <w:p>
+            <w:pPr>
+              <w:pStyle w:val="SemEspaamento"/>
+              <w:rPr>
+                <w:rFonts w:ascii="Times New Roman" w:hAnsi="Times New Roman"/>
+                <w:lang w:eastAsia="pt-BR"/>
+              </w:rPr>
+            </w:pPr>
+            <w:r>
+              <w:rPr>
+                <w:rFonts w:ascii="Times New Roman" w:hAnsi="Times New Roman"/>
+                <w:lang w:eastAsia="pt-BR"/>
+              </w:rPr>
+              <w:t>Email do usuário</w:t>
+            </w:r>
+          </w:p>
+        </w:tc>
+      </w:tr>
+      <w:tr>
+        <w:trPr>
+          <w:trHeight w:val="217"/>
+        </w:trPr>
+        <w:tc>
+          <w:tcPr>
+            <w:tcW w:w="1668" w:type="dxa"/>
+            <w:vMerge/>
+            <w:vAlign w:val="center"/>
+          </w:tcPr>
+          <w:p>
+            <w:pPr>
+              <w:pStyle w:val="SemEspaamento"/>
+              <w:rPr>
+                <w:rFonts w:ascii="Times New Roman" w:hAnsi="Times New Roman"/>
+                <w:lang w:eastAsia="pt-BR"/>
+              </w:rPr>
+            </w:pPr>
+          </w:p>
+        </w:tc>
+        <w:tc>
+          <w:tcPr>
+            <w:tcW w:w="3118" w:type="dxa"/>
+            <w:tcBorders>
+              <w:top w:val="single" w:sz="4" w:space="0" w:color="auto"/>
+              <w:bottom w:val="single" w:sz="4" w:space="0" w:color="auto"/>
+            </w:tcBorders>
+          </w:tcPr>
+          <w:p>
+            <w:pPr>
+              <w:pStyle w:val="SemEspaamento"/>
+              <w:rPr>
+                <w:rFonts w:ascii="Times New Roman" w:hAnsi="Times New Roman"/>
+                <w:lang w:eastAsia="pt-BR"/>
+              </w:rPr>
+            </w:pPr>
+            <w:r>
+              <w:rPr>
+                <w:rFonts w:ascii="Times New Roman" w:hAnsi="Times New Roman"/>
+                <w:lang w:eastAsia="pt-BR"/>
+              </w:rPr>
+              <w:t>-CPF</w:t>
+            </w:r>
+          </w:p>
+        </w:tc>
+        <w:tc>
+          <w:tcPr>
+            <w:tcW w:w="3843" w:type="dxa"/>
+            <w:tcBorders>
+              <w:top w:val="single" w:sz="4" w:space="0" w:color="auto"/>
+              <w:bottom w:val="single" w:sz="4" w:space="0" w:color="auto"/>
+            </w:tcBorders>
+          </w:tcPr>
+          <w:p>
+            <w:pPr>
+              <w:pStyle w:val="SemEspaamento"/>
+              <w:rPr>
+                <w:rFonts w:ascii="Times New Roman" w:hAnsi="Times New Roman"/>
+                <w:lang w:eastAsia="pt-BR"/>
+              </w:rPr>
+            </w:pPr>
+            <w:r>
+              <w:rPr>
+                <w:rFonts w:ascii="Times New Roman" w:hAnsi="Times New Roman"/>
+                <w:lang w:eastAsia="pt-BR"/>
+              </w:rPr>
+              <w:t>CPF do usuário</w:t>
+            </w:r>
+          </w:p>
+        </w:tc>
+      </w:tr>
+      <w:tr>
+        <w:trPr>
+          <w:trHeight w:val="258"/>
+        </w:trPr>
+        <w:tc>
+          <w:tcPr>
+            <w:tcW w:w="1668" w:type="dxa"/>
+            <w:vMerge/>
+            <w:vAlign w:val="center"/>
+          </w:tcPr>
+          <w:p>
+            <w:pPr>
+              <w:pStyle w:val="SemEspaamento"/>
+              <w:rPr>
+                <w:rFonts w:ascii="Times New Roman" w:hAnsi="Times New Roman"/>
+                <w:lang w:eastAsia="pt-BR"/>
+              </w:rPr>
+            </w:pPr>
+          </w:p>
+        </w:tc>
+        <w:tc>
+          <w:tcPr>
+            <w:tcW w:w="3118" w:type="dxa"/>
+            <w:tcBorders>
+              <w:top w:val="single" w:sz="4" w:space="0" w:color="auto"/>
+              <w:bottom w:val="single" w:sz="4" w:space="0" w:color="auto"/>
+            </w:tcBorders>
+          </w:tcPr>
+          <w:p>
+            <w:pPr>
+              <w:pStyle w:val="SemEspaamento"/>
+              <w:rPr>
+                <w:rFonts w:ascii="Times New Roman" w:hAnsi="Times New Roman"/>
+                <w:lang w:eastAsia="pt-BR"/>
+              </w:rPr>
+            </w:pPr>
+            <w:r>
+              <w:rPr>
+                <w:rFonts w:ascii="Times New Roman" w:hAnsi="Times New Roman"/>
+                <w:lang w:eastAsia="pt-BR"/>
+              </w:rPr>
+              <w:t>-RG</w:t>
+            </w:r>
+          </w:p>
+        </w:tc>
+        <w:tc>
+          <w:tcPr>
+            <w:tcW w:w="3843" w:type="dxa"/>
+            <w:tcBorders>
+              <w:top w:val="single" w:sz="4" w:space="0" w:color="auto"/>
+              <w:bottom w:val="single" w:sz="4" w:space="0" w:color="auto"/>
+            </w:tcBorders>
+          </w:tcPr>
+          <w:p>
+            <w:pPr>
+              <w:pStyle w:val="SemEspaamento"/>
+              <w:rPr>
+                <w:rFonts w:ascii="Times New Roman" w:hAnsi="Times New Roman"/>
+                <w:lang w:eastAsia="pt-BR"/>
+              </w:rPr>
+            </w:pPr>
+            <w:r>
+              <w:rPr>
+                <w:rFonts w:ascii="Times New Roman" w:hAnsi="Times New Roman"/>
+                <w:lang w:eastAsia="pt-BR"/>
+              </w:rPr>
+              <w:t>RG do usuário</w:t>
+            </w:r>
+          </w:p>
+        </w:tc>
+      </w:tr>
+      <w:tr>
+        <w:trPr>
+          <w:trHeight w:val="231"/>
+        </w:trPr>
+        <w:tc>
+          <w:tcPr>
+            <w:tcW w:w="1668" w:type="dxa"/>
+            <w:vMerge/>
+            <w:vAlign w:val="center"/>
+          </w:tcPr>
+          <w:p>
+            <w:pPr>
+              <w:pStyle w:val="SemEspaamento"/>
+              <w:rPr>
+                <w:rFonts w:ascii="Times New Roman" w:hAnsi="Times New Roman"/>
+                <w:lang w:eastAsia="pt-BR"/>
+              </w:rPr>
+            </w:pPr>
+          </w:p>
+        </w:tc>
+        <w:tc>
+          <w:tcPr>
+            <w:tcW w:w="3118" w:type="dxa"/>
+            <w:tcBorders>
+              <w:top w:val="single" w:sz="4" w:space="0" w:color="auto"/>
+              <w:bottom w:val="single" w:sz="4" w:space="0" w:color="auto"/>
+            </w:tcBorders>
+          </w:tcPr>
+          <w:p>
+            <w:pPr>
+              <w:pStyle w:val="SemEspaamento"/>
+              <w:rPr>
+                <w:rFonts w:ascii="Times New Roman" w:hAnsi="Times New Roman"/>
+                <w:lang w:eastAsia="pt-BR"/>
+              </w:rPr>
+            </w:pPr>
+            <w:r>
+              <w:rPr>
+                <w:rFonts w:ascii="Times New Roman" w:hAnsi="Times New Roman"/>
+                <w:lang w:eastAsia="pt-BR"/>
+              </w:rPr>
+              <w:t>-Senha</w:t>
+            </w:r>
+          </w:p>
+        </w:tc>
+        <w:tc>
+          <w:tcPr>
+            <w:tcW w:w="3843" w:type="dxa"/>
+            <w:tcBorders>
+              <w:top w:val="single" w:sz="4" w:space="0" w:color="auto"/>
+              <w:bottom w:val="single" w:sz="4" w:space="0" w:color="auto"/>
+            </w:tcBorders>
+          </w:tcPr>
+          <w:p>
+            <w:pPr>
+              <w:pStyle w:val="SemEspaamento"/>
+              <w:rPr>
+                <w:rFonts w:ascii="Times New Roman" w:hAnsi="Times New Roman"/>
+                <w:lang w:eastAsia="pt-BR"/>
+              </w:rPr>
+            </w:pPr>
+            <w:r>
+              <w:rPr>
+                <w:rFonts w:ascii="Times New Roman" w:hAnsi="Times New Roman"/>
+                <w:lang w:eastAsia="pt-BR"/>
+              </w:rPr>
+              <w:t>Senha do usuário para acesso ao sistema</w:t>
+            </w:r>
+          </w:p>
+        </w:tc>
+      </w:tr>
+      <w:tr>
+        <w:trPr>
+          <w:trHeight w:val="285"/>
+        </w:trPr>
+        <w:tc>
+          <w:tcPr>
+            <w:tcW w:w="1668" w:type="dxa"/>
+            <w:vMerge/>
+            <w:vAlign w:val="center"/>
+          </w:tcPr>
+          <w:p>
+            <w:pPr>
+              <w:pStyle w:val="SemEspaamento"/>
+              <w:rPr>
+                <w:rFonts w:ascii="Times New Roman" w:hAnsi="Times New Roman"/>
+                <w:lang w:eastAsia="pt-BR"/>
+              </w:rPr>
+            </w:pPr>
+          </w:p>
+        </w:tc>
+        <w:tc>
+          <w:tcPr>
+            <w:tcW w:w="3118" w:type="dxa"/>
+            <w:tcBorders>
+              <w:top w:val="single" w:sz="4" w:space="0" w:color="auto"/>
+              <w:bottom w:val="single" w:sz="4" w:space="0" w:color="auto"/>
+            </w:tcBorders>
+          </w:tcPr>
+          <w:p>
+            <w:pPr>
+              <w:pStyle w:val="SemEspaamento"/>
+              <w:rPr>
+                <w:rFonts w:ascii="Times New Roman" w:hAnsi="Times New Roman"/>
+                <w:lang w:eastAsia="pt-BR"/>
+              </w:rPr>
+            </w:pPr>
+            <w:r>
+              <w:rPr>
+                <w:rFonts w:ascii="Times New Roman" w:hAnsi="Times New Roman"/>
+                <w:lang w:eastAsia="pt-BR"/>
+              </w:rPr>
+              <w:t>-Profissão</w:t>
+            </w:r>
+          </w:p>
+        </w:tc>
+        <w:tc>
+          <w:tcPr>
+            <w:tcW w:w="3843" w:type="dxa"/>
+            <w:tcBorders>
+              <w:top w:val="single" w:sz="4" w:space="0" w:color="auto"/>
+              <w:bottom w:val="single" w:sz="4" w:space="0" w:color="auto"/>
+            </w:tcBorders>
+          </w:tcPr>
+          <w:p>
+            <w:pPr>
+              <w:pStyle w:val="SemEspaamento"/>
+              <w:rPr>
+                <w:rFonts w:ascii="Times New Roman" w:hAnsi="Times New Roman"/>
+                <w:lang w:eastAsia="pt-BR"/>
+              </w:rPr>
+            </w:pPr>
+            <w:r>
+              <w:rPr>
+                <w:rFonts w:ascii="Times New Roman" w:hAnsi="Times New Roman"/>
+                <w:lang w:eastAsia="pt-BR"/>
+              </w:rPr>
+              <w:t>Profissão que o usuário exerce</w:t>
+            </w:r>
+          </w:p>
+        </w:tc>
+      </w:tr>
+      <w:tr>
+        <w:trPr>
+          <w:trHeight w:val="305"/>
+        </w:trPr>
+        <w:tc>
+          <w:tcPr>
+            <w:tcW w:w="1668" w:type="dxa"/>
+            <w:vMerge/>
+            <w:vAlign w:val="center"/>
+          </w:tcPr>
+          <w:p>
+            <w:pPr>
+              <w:pStyle w:val="SemEspaamento"/>
+              <w:rPr>
+                <w:rFonts w:ascii="Times New Roman" w:hAnsi="Times New Roman"/>
+                <w:lang w:eastAsia="pt-BR"/>
+              </w:rPr>
+            </w:pPr>
+          </w:p>
+        </w:tc>
+        <w:tc>
+          <w:tcPr>
+            <w:tcW w:w="3118" w:type="dxa"/>
+            <w:tcBorders>
+              <w:top w:val="single" w:sz="4" w:space="0" w:color="auto"/>
+              <w:bottom w:val="single" w:sz="4" w:space="0" w:color="auto"/>
+            </w:tcBorders>
+          </w:tcPr>
+          <w:p>
+            <w:pPr>
+              <w:pStyle w:val="SemEspaamento"/>
+              <w:rPr>
+                <w:rFonts w:ascii="Times New Roman" w:hAnsi="Times New Roman"/>
+                <w:lang w:eastAsia="pt-BR"/>
+              </w:rPr>
+            </w:pPr>
+            <w:r>
+              <w:rPr>
+                <w:rFonts w:ascii="Times New Roman" w:hAnsi="Times New Roman"/>
+                <w:lang w:eastAsia="pt-BR"/>
+              </w:rPr>
+              <w:t>-Escolaridade</w:t>
+            </w:r>
+          </w:p>
+        </w:tc>
+        <w:tc>
+          <w:tcPr>
+            <w:tcW w:w="3843" w:type="dxa"/>
+            <w:tcBorders>
+              <w:top w:val="single" w:sz="4" w:space="0" w:color="auto"/>
+              <w:bottom w:val="single" w:sz="4" w:space="0" w:color="auto"/>
+            </w:tcBorders>
+          </w:tcPr>
+          <w:p>
+            <w:pPr>
+              <w:pStyle w:val="SemEspaamento"/>
+              <w:rPr>
+                <w:rFonts w:ascii="Times New Roman" w:hAnsi="Times New Roman"/>
+                <w:lang w:eastAsia="pt-BR"/>
+              </w:rPr>
+            </w:pPr>
+            <w:r>
+              <w:rPr>
+                <w:rFonts w:ascii="Times New Roman" w:hAnsi="Times New Roman"/>
+                <w:lang w:eastAsia="pt-BR"/>
+              </w:rPr>
+              <w:t>Nível de escolaridade do usuário</w:t>
+            </w:r>
+          </w:p>
+        </w:tc>
+      </w:tr>
+      <w:tr>
+        <w:trPr>
+          <w:trHeight w:val="258"/>
+        </w:trPr>
+        <w:tc>
+          <w:tcPr>
+            <w:tcW w:w="1668" w:type="dxa"/>
+            <w:vMerge/>
+            <w:vAlign w:val="center"/>
+          </w:tcPr>
+          <w:p>
+            <w:pPr>
+              <w:pStyle w:val="SemEspaamento"/>
+              <w:rPr>
+                <w:rFonts w:ascii="Times New Roman" w:hAnsi="Times New Roman"/>
+                <w:lang w:eastAsia="pt-BR"/>
+              </w:rPr>
+            </w:pPr>
+          </w:p>
+        </w:tc>
+        <w:tc>
+          <w:tcPr>
+            <w:tcW w:w="3118" w:type="dxa"/>
+            <w:tcBorders>
+              <w:top w:val="single" w:sz="4" w:space="0" w:color="auto"/>
+              <w:bottom w:val="single" w:sz="4" w:space="0" w:color="auto"/>
+            </w:tcBorders>
+          </w:tcPr>
+          <w:p>
+            <w:pPr>
+              <w:pStyle w:val="SemEspaamento"/>
+              <w:rPr>
+                <w:rFonts w:ascii="Times New Roman" w:hAnsi="Times New Roman"/>
+                <w:lang w:eastAsia="pt-BR"/>
+              </w:rPr>
+            </w:pPr>
+            <w:r>
+              <w:rPr>
+                <w:rFonts w:ascii="Times New Roman" w:hAnsi="Times New Roman"/>
+                <w:lang w:eastAsia="pt-BR"/>
+              </w:rPr>
+              <w:t>-Data_inscricao</w:t>
+            </w:r>
+          </w:p>
+        </w:tc>
+        <w:tc>
+          <w:tcPr>
+            <w:tcW w:w="3843" w:type="dxa"/>
+            <w:tcBorders>
+              <w:top w:val="single" w:sz="4" w:space="0" w:color="auto"/>
+              <w:bottom w:val="single" w:sz="4" w:space="0" w:color="auto"/>
+            </w:tcBorders>
+          </w:tcPr>
+          <w:p>
+            <w:pPr>
+              <w:pStyle w:val="SemEspaamento"/>
+              <w:rPr>
+                <w:rFonts w:ascii="Times New Roman" w:hAnsi="Times New Roman"/>
+                <w:lang w:eastAsia="pt-BR"/>
+              </w:rPr>
+            </w:pPr>
+            <w:r>
+              <w:rPr>
+                <w:rFonts w:ascii="Times New Roman" w:hAnsi="Times New Roman"/>
+                <w:lang w:eastAsia="pt-BR"/>
+              </w:rPr>
+              <w:t>Data de inscrição do usuário no sistema</w:t>
+            </w:r>
+          </w:p>
+        </w:tc>
+      </w:tr>
+      <w:tr>
+        <w:trPr>
+          <w:trHeight w:val="258"/>
+        </w:trPr>
+        <w:tc>
+          <w:tcPr>
+            <w:tcW w:w="1668" w:type="dxa"/>
+            <w:vMerge/>
+            <w:vAlign w:val="center"/>
+          </w:tcPr>
+          <w:p>
+            <w:pPr>
+              <w:pStyle w:val="SemEspaamento"/>
+              <w:rPr>
+                <w:rFonts w:ascii="Times New Roman" w:hAnsi="Times New Roman"/>
+                <w:lang w:eastAsia="pt-BR"/>
+              </w:rPr>
+            </w:pPr>
+          </w:p>
+        </w:tc>
+        <w:tc>
+          <w:tcPr>
+            <w:tcW w:w="3118" w:type="dxa"/>
+            <w:tcBorders>
+              <w:top w:val="single" w:sz="4" w:space="0" w:color="auto"/>
+              <w:bottom w:val="single" w:sz="4" w:space="0" w:color="auto"/>
+            </w:tcBorders>
+          </w:tcPr>
+          <w:p>
+            <w:pPr>
+              <w:pStyle w:val="SemEspaamento"/>
+              <w:rPr>
+                <w:rFonts w:ascii="Times New Roman" w:hAnsi="Times New Roman"/>
+                <w:lang w:eastAsia="pt-BR"/>
+              </w:rPr>
+            </w:pPr>
+            <w:r>
+              <w:rPr>
+                <w:rFonts w:ascii="Times New Roman" w:hAnsi="Times New Roman"/>
+                <w:lang w:eastAsia="pt-BR"/>
+              </w:rPr>
+              <w:t>-Telefone</w:t>
+            </w:r>
+          </w:p>
+        </w:tc>
+        <w:tc>
+          <w:tcPr>
+            <w:tcW w:w="3843" w:type="dxa"/>
+            <w:tcBorders>
+              <w:top w:val="single" w:sz="4" w:space="0" w:color="auto"/>
+              <w:bottom w:val="single" w:sz="4" w:space="0" w:color="auto"/>
+            </w:tcBorders>
+          </w:tcPr>
+          <w:p>
+            <w:pPr>
+              <w:pStyle w:val="SemEspaamento"/>
+              <w:rPr>
+                <w:rFonts w:ascii="Times New Roman" w:hAnsi="Times New Roman"/>
+                <w:lang w:eastAsia="pt-BR"/>
+              </w:rPr>
+            </w:pPr>
+            <w:r>
+              <w:rPr>
+                <w:rFonts w:ascii="Times New Roman" w:hAnsi="Times New Roman"/>
+                <w:lang w:eastAsia="pt-BR"/>
+              </w:rPr>
+              <w:t>Telefone fixo do usuário</w:t>
+            </w:r>
+          </w:p>
+        </w:tc>
+      </w:tr>
+      <w:tr>
+        <w:trPr>
+          <w:trHeight w:val="234"/>
+        </w:trPr>
+        <w:tc>
+          <w:tcPr>
+            <w:tcW w:w="1668" w:type="dxa"/>
+            <w:vMerge/>
+            <w:vAlign w:val="center"/>
+          </w:tcPr>
+          <w:p>
+            <w:pPr>
+              <w:pStyle w:val="SemEspaamento"/>
+              <w:rPr>
+                <w:rFonts w:ascii="Times New Roman" w:hAnsi="Times New Roman"/>
+                <w:lang w:eastAsia="pt-BR"/>
+              </w:rPr>
+            </w:pPr>
+          </w:p>
+        </w:tc>
+        <w:tc>
+          <w:tcPr>
+            <w:tcW w:w="3118" w:type="dxa"/>
+            <w:tcBorders>
+              <w:top w:val="single" w:sz="4" w:space="0" w:color="auto"/>
+            </w:tcBorders>
+          </w:tcPr>
+          <w:p>
+            <w:pPr>
+              <w:pStyle w:val="SemEspaamento"/>
+              <w:rPr>
+                <w:rFonts w:ascii="Times New Roman" w:hAnsi="Times New Roman"/>
+                <w:lang w:eastAsia="pt-BR"/>
+              </w:rPr>
+            </w:pPr>
+            <w:r>
+              <w:rPr>
+                <w:rFonts w:ascii="Times New Roman" w:hAnsi="Times New Roman"/>
+                <w:lang w:eastAsia="pt-BR"/>
+              </w:rPr>
+              <w:t>-Celular</w:t>
+            </w:r>
+          </w:p>
+        </w:tc>
+        <w:tc>
+          <w:tcPr>
+            <w:tcW w:w="3843" w:type="dxa"/>
+            <w:tcBorders>
+              <w:top w:val="single" w:sz="4" w:space="0" w:color="auto"/>
+            </w:tcBorders>
+          </w:tcPr>
+          <w:p>
+            <w:pPr>
+              <w:pStyle w:val="SemEspaamento"/>
+              <w:rPr>
+                <w:rFonts w:ascii="Times New Roman" w:hAnsi="Times New Roman"/>
+                <w:lang w:eastAsia="pt-BR"/>
+              </w:rPr>
+            </w:pPr>
+            <w:r>
+              <w:rPr>
+                <w:rFonts w:ascii="Times New Roman" w:hAnsi="Times New Roman"/>
+                <w:lang w:eastAsia="pt-BR"/>
+              </w:rPr>
+              <w:t>Telefone móvel do usuário</w:t>
+            </w:r>
+          </w:p>
+        </w:tc>
+      </w:tr>
+      <w:tr>
+        <w:trPr>
+          <w:trHeight w:val="249"/>
+        </w:trPr>
+        <w:tc>
+          <w:tcPr>
+            <w:tcW w:w="1668" w:type="dxa"/>
+            <w:vMerge w:val="restart"/>
+            <w:vAlign w:val="center"/>
+          </w:tcPr>
+          <w:p>
+            <w:pPr>
+              <w:pStyle w:val="SemEspaamento"/>
+              <w:rPr>
+                <w:rFonts w:ascii="Times New Roman" w:hAnsi="Times New Roman"/>
+                <w:lang w:eastAsia="pt-BR"/>
+              </w:rPr>
+            </w:pPr>
+            <w:r>
+              <w:rPr>
+                <w:rFonts w:ascii="Times New Roman" w:hAnsi="Times New Roman"/>
+                <w:lang w:eastAsia="pt-BR"/>
+              </w:rPr>
+              <w:t>Evento</w:t>
+            </w:r>
+          </w:p>
+        </w:tc>
+        <w:tc>
+          <w:tcPr>
+            <w:tcW w:w="3118" w:type="dxa"/>
+            <w:tcBorders>
+              <w:bottom w:val="single" w:sz="4" w:space="0" w:color="auto"/>
+            </w:tcBorders>
+          </w:tcPr>
+          <w:p>
+            <w:pPr>
+              <w:pStyle w:val="SemEspaamento"/>
+              <w:rPr>
+                <w:rFonts w:ascii="Times New Roman" w:hAnsi="Times New Roman"/>
+                <w:lang w:eastAsia="pt-BR"/>
+              </w:rPr>
+            </w:pPr>
+            <w:r>
+              <w:rPr>
+                <w:rFonts w:ascii="Times New Roman" w:hAnsi="Times New Roman"/>
+                <w:lang w:eastAsia="pt-BR"/>
+              </w:rPr>
+              <w:t>-Código</w:t>
+            </w:r>
+          </w:p>
+        </w:tc>
+        <w:tc>
+          <w:tcPr>
+            <w:tcW w:w="3843" w:type="dxa"/>
+            <w:tcBorders>
+              <w:bottom w:val="single" w:sz="4" w:space="0" w:color="auto"/>
+            </w:tcBorders>
+          </w:tcPr>
+          <w:p>
+            <w:pPr>
+              <w:pStyle w:val="SemEspaamento"/>
+              <w:rPr>
+                <w:rFonts w:ascii="Times New Roman" w:hAnsi="Times New Roman"/>
+                <w:lang w:eastAsia="pt-BR"/>
+              </w:rPr>
+            </w:pPr>
+            <w:r>
+              <w:rPr>
+                <w:rFonts w:ascii="Times New Roman" w:hAnsi="Times New Roman"/>
+                <w:lang w:eastAsia="pt-BR"/>
+              </w:rPr>
+              <w:t xml:space="preserve">Código de identificação do </w:t>
+            </w:r>
+            <w:r>
+              <w:rPr>
+                <w:rFonts w:ascii="Times New Roman" w:hAnsi="Times New Roman"/>
+                <w:lang w:eastAsia="pt-BR"/>
+              </w:rPr>
+              <w:t>evento</w:t>
+            </w:r>
+          </w:p>
+        </w:tc>
+      </w:tr>
+      <w:tr>
+        <w:trPr>
+          <w:trHeight w:val="241"/>
+        </w:trPr>
+        <w:tc>
+          <w:tcPr>
+            <w:tcW w:w="1668" w:type="dxa"/>
+            <w:vMerge/>
+            <w:vAlign w:val="center"/>
+          </w:tcPr>
+          <w:p>
+            <w:pPr>
+              <w:pStyle w:val="SemEspaamento"/>
+              <w:rPr>
+                <w:rFonts w:ascii="Times New Roman" w:hAnsi="Times New Roman"/>
+                <w:lang w:eastAsia="pt-BR"/>
+              </w:rPr>
+            </w:pPr>
+          </w:p>
+        </w:tc>
+        <w:tc>
+          <w:tcPr>
+            <w:tcW w:w="3118" w:type="dxa"/>
+            <w:tcBorders>
+              <w:top w:val="single" w:sz="4" w:space="0" w:color="auto"/>
+              <w:bottom w:val="single" w:sz="4" w:space="0" w:color="auto"/>
+            </w:tcBorders>
+          </w:tcPr>
+          <w:p>
+            <w:pPr>
+              <w:pStyle w:val="SemEspaamento"/>
+              <w:rPr>
+                <w:rFonts w:ascii="Times New Roman" w:hAnsi="Times New Roman"/>
+                <w:lang w:eastAsia="pt-BR"/>
+              </w:rPr>
+            </w:pPr>
+            <w:r>
+              <w:rPr>
+                <w:rFonts w:ascii="Times New Roman" w:hAnsi="Times New Roman"/>
+                <w:lang w:eastAsia="pt-BR"/>
+              </w:rPr>
+              <w:t>-Nome</w:t>
+            </w:r>
+          </w:p>
+        </w:tc>
+        <w:tc>
+          <w:tcPr>
+            <w:tcW w:w="3843" w:type="dxa"/>
+            <w:tcBorders>
+              <w:top w:val="single" w:sz="4" w:space="0" w:color="auto"/>
+              <w:bottom w:val="single" w:sz="4" w:space="0" w:color="auto"/>
+            </w:tcBorders>
+          </w:tcPr>
+          <w:p>
+            <w:pPr>
+              <w:pStyle w:val="SemEspaamento"/>
+              <w:rPr>
+                <w:rFonts w:ascii="Times New Roman" w:hAnsi="Times New Roman"/>
+                <w:lang w:eastAsia="pt-BR"/>
+              </w:rPr>
+            </w:pPr>
+            <w:r>
+              <w:rPr>
+                <w:rFonts w:ascii="Times New Roman" w:hAnsi="Times New Roman"/>
+                <w:lang w:eastAsia="pt-BR"/>
+              </w:rPr>
+              <w:t>Nome ou titulo do evento</w:t>
+            </w:r>
+          </w:p>
+        </w:tc>
+      </w:tr>
+      <w:tr>
+        <w:trPr>
+          <w:trHeight w:val="286"/>
+        </w:trPr>
+        <w:tc>
+          <w:tcPr>
+            <w:tcW w:w="1668" w:type="dxa"/>
+            <w:vMerge/>
+            <w:vAlign w:val="center"/>
+          </w:tcPr>
+          <w:p>
+            <w:pPr>
+              <w:pStyle w:val="SemEspaamento"/>
+              <w:rPr>
+                <w:rFonts w:ascii="Times New Roman" w:hAnsi="Times New Roman"/>
+                <w:lang w:eastAsia="pt-BR"/>
+              </w:rPr>
+            </w:pPr>
+          </w:p>
+        </w:tc>
+        <w:tc>
+          <w:tcPr>
+            <w:tcW w:w="3118" w:type="dxa"/>
+            <w:tcBorders>
+              <w:top w:val="single" w:sz="4" w:space="0" w:color="auto"/>
+              <w:bottom w:val="single" w:sz="4" w:space="0" w:color="auto"/>
+            </w:tcBorders>
+          </w:tcPr>
+          <w:p>
+            <w:pPr>
+              <w:pStyle w:val="SemEspaamento"/>
+              <w:rPr>
+                <w:rFonts w:ascii="Times New Roman" w:hAnsi="Times New Roman"/>
+                <w:lang w:eastAsia="pt-BR"/>
+              </w:rPr>
+            </w:pPr>
+            <w:r>
+              <w:rPr>
+                <w:rFonts w:ascii="Times New Roman" w:hAnsi="Times New Roman"/>
+                <w:lang w:eastAsia="pt-BR"/>
+              </w:rPr>
+              <w:t>-URL</w:t>
+            </w:r>
+          </w:p>
+        </w:tc>
+        <w:tc>
+          <w:tcPr>
+            <w:tcW w:w="3843" w:type="dxa"/>
+            <w:tcBorders>
+              <w:top w:val="single" w:sz="4" w:space="0" w:color="auto"/>
+              <w:bottom w:val="single" w:sz="4" w:space="0" w:color="auto"/>
+            </w:tcBorders>
+          </w:tcPr>
+          <w:p>
+            <w:pPr>
+              <w:pStyle w:val="SemEspaamento"/>
+              <w:rPr>
+                <w:rFonts w:ascii="Times New Roman" w:hAnsi="Times New Roman"/>
+                <w:lang w:eastAsia="pt-BR"/>
+              </w:rPr>
+            </w:pPr>
+            <w:r>
+              <w:rPr>
+                <w:rFonts w:ascii="Times New Roman" w:hAnsi="Times New Roman"/>
+                <w:lang w:eastAsia="pt-BR"/>
+              </w:rPr>
+              <w:t>Endereço eletrônico do evento</w:t>
+            </w:r>
+          </w:p>
+        </w:tc>
+      </w:tr>
+      <w:tr>
+        <w:trPr>
+          <w:trHeight w:val="251"/>
+        </w:trPr>
+        <w:tc>
+          <w:tcPr>
+            <w:tcW w:w="1668" w:type="dxa"/>
+            <w:vMerge/>
+            <w:vAlign w:val="center"/>
+          </w:tcPr>
+          <w:p>
+            <w:pPr>
+              <w:pStyle w:val="SemEspaamento"/>
+              <w:rPr>
+                <w:rFonts w:ascii="Times New Roman" w:hAnsi="Times New Roman"/>
+                <w:lang w:eastAsia="pt-BR"/>
+              </w:rPr>
+            </w:pPr>
+          </w:p>
+        </w:tc>
+        <w:tc>
+          <w:tcPr>
+            <w:tcW w:w="3118" w:type="dxa"/>
+            <w:tcBorders>
+              <w:top w:val="single" w:sz="4" w:space="0" w:color="auto"/>
+              <w:bottom w:val="single" w:sz="4" w:space="0" w:color="auto"/>
+            </w:tcBorders>
+          </w:tcPr>
+          <w:p>
+            <w:pPr>
+              <w:pStyle w:val="SemEspaamento"/>
+              <w:rPr>
+                <w:rFonts w:ascii="Times New Roman" w:hAnsi="Times New Roman"/>
+                <w:lang w:eastAsia="pt-BR"/>
+              </w:rPr>
+            </w:pPr>
+            <w:r>
+              <w:rPr>
+                <w:rFonts w:ascii="Times New Roman" w:hAnsi="Times New Roman"/>
+                <w:lang w:eastAsia="pt-BR"/>
+              </w:rPr>
+              <w:t>-localização</w:t>
+            </w:r>
+          </w:p>
+        </w:tc>
+        <w:tc>
+          <w:tcPr>
+            <w:tcW w:w="3843" w:type="dxa"/>
+            <w:tcBorders>
+              <w:top w:val="single" w:sz="4" w:space="0" w:color="auto"/>
+              <w:bottom w:val="single" w:sz="4" w:space="0" w:color="auto"/>
+            </w:tcBorders>
+          </w:tcPr>
+          <w:p>
+            <w:pPr>
+              <w:pStyle w:val="SemEspaamento"/>
+              <w:rPr>
+                <w:rFonts w:ascii="Times New Roman" w:hAnsi="Times New Roman"/>
+                <w:lang w:eastAsia="pt-BR"/>
+              </w:rPr>
+            </w:pPr>
+            <w:r>
+              <w:rPr>
+                <w:rFonts w:ascii="Times New Roman" w:hAnsi="Times New Roman"/>
+                <w:lang w:eastAsia="pt-BR"/>
+              </w:rPr>
+              <w:t>Localização ou descrição da localização do evento</w:t>
+            </w:r>
+          </w:p>
+        </w:tc>
+      </w:tr>
+      <w:tr>
+        <w:trPr>
+          <w:trHeight w:val="258"/>
+        </w:trPr>
+        <w:tc>
+          <w:tcPr>
+            <w:tcW w:w="1668" w:type="dxa"/>
+            <w:vMerge/>
+            <w:vAlign w:val="center"/>
+          </w:tcPr>
+          <w:p>
+            <w:pPr>
+              <w:pStyle w:val="SemEspaamento"/>
+              <w:rPr>
+                <w:rFonts w:ascii="Times New Roman" w:hAnsi="Times New Roman"/>
+                <w:lang w:eastAsia="pt-BR"/>
+              </w:rPr>
+            </w:pPr>
+          </w:p>
+        </w:tc>
+        <w:tc>
+          <w:tcPr>
+            <w:tcW w:w="3118" w:type="dxa"/>
+            <w:tcBorders>
+              <w:top w:val="single" w:sz="4" w:space="0" w:color="auto"/>
+              <w:bottom w:val="single" w:sz="4" w:space="0" w:color="auto"/>
+            </w:tcBorders>
+          </w:tcPr>
+          <w:p>
+            <w:pPr>
+              <w:pStyle w:val="SemEspaamento"/>
+              <w:rPr>
+                <w:rFonts w:ascii="Times New Roman" w:hAnsi="Times New Roman"/>
+                <w:lang w:eastAsia="pt-BR"/>
+              </w:rPr>
+            </w:pPr>
+            <w:r>
+              <w:rPr>
+                <w:rFonts w:ascii="Times New Roman" w:hAnsi="Times New Roman"/>
+                <w:lang w:eastAsia="pt-BR"/>
+              </w:rPr>
+              <w:t>-Data_Inicio</w:t>
+            </w:r>
+          </w:p>
+        </w:tc>
+        <w:tc>
+          <w:tcPr>
+            <w:tcW w:w="3843" w:type="dxa"/>
+            <w:tcBorders>
+              <w:top w:val="single" w:sz="4" w:space="0" w:color="auto"/>
+              <w:bottom w:val="single" w:sz="4" w:space="0" w:color="auto"/>
+            </w:tcBorders>
+          </w:tcPr>
+          <w:p>
+            <w:pPr>
+              <w:pStyle w:val="SemEspaamento"/>
+              <w:rPr>
+                <w:rFonts w:ascii="Times New Roman" w:hAnsi="Times New Roman"/>
+                <w:lang w:eastAsia="pt-BR"/>
+              </w:rPr>
+            </w:pPr>
+            <w:r>
+              <w:rPr>
+                <w:rFonts w:ascii="Times New Roman" w:hAnsi="Times New Roman"/>
+                <w:lang w:eastAsia="pt-BR"/>
+              </w:rPr>
+              <w:t>Data de início do evento</w:t>
+            </w:r>
+          </w:p>
+        </w:tc>
+      </w:tr>
+      <w:tr>
+        <w:trPr>
+          <w:trHeight w:val="271"/>
+        </w:trPr>
+        <w:tc>
+          <w:tcPr>
+            <w:tcW w:w="1668" w:type="dxa"/>
+            <w:vMerge/>
+            <w:vAlign w:val="center"/>
+          </w:tcPr>
+          <w:p>
+            <w:pPr>
+              <w:pStyle w:val="SemEspaamento"/>
+              <w:rPr>
+                <w:rFonts w:ascii="Times New Roman" w:hAnsi="Times New Roman"/>
+                <w:lang w:eastAsia="pt-BR"/>
+              </w:rPr>
+            </w:pPr>
+          </w:p>
+        </w:tc>
+        <w:tc>
+          <w:tcPr>
+            <w:tcW w:w="3118" w:type="dxa"/>
+            <w:tcBorders>
+              <w:top w:val="single" w:sz="4" w:space="0" w:color="auto"/>
+              <w:bottom w:val="single" w:sz="4" w:space="0" w:color="auto"/>
+            </w:tcBorders>
+          </w:tcPr>
+          <w:p>
+            <w:pPr>
+              <w:pStyle w:val="SemEspaamento"/>
+              <w:rPr>
+                <w:rFonts w:ascii="Times New Roman" w:hAnsi="Times New Roman"/>
+                <w:lang w:eastAsia="pt-BR"/>
+              </w:rPr>
+            </w:pPr>
+            <w:r>
+              <w:rPr>
+                <w:rFonts w:ascii="Times New Roman" w:hAnsi="Times New Roman"/>
+                <w:lang w:eastAsia="pt-BR"/>
+              </w:rPr>
+              <w:t>-Data_Fim</w:t>
+            </w:r>
+          </w:p>
+        </w:tc>
+        <w:tc>
+          <w:tcPr>
+            <w:tcW w:w="3843" w:type="dxa"/>
+            <w:tcBorders>
+              <w:top w:val="single" w:sz="4" w:space="0" w:color="auto"/>
+              <w:bottom w:val="single" w:sz="4" w:space="0" w:color="auto"/>
+            </w:tcBorders>
+          </w:tcPr>
+          <w:p>
+            <w:pPr>
+              <w:pStyle w:val="SemEspaamento"/>
+              <w:rPr>
+                <w:rFonts w:ascii="Times New Roman" w:hAnsi="Times New Roman"/>
+                <w:lang w:eastAsia="pt-BR"/>
+              </w:rPr>
+            </w:pPr>
+            <w:r>
+              <w:rPr>
+                <w:rFonts w:ascii="Times New Roman" w:hAnsi="Times New Roman"/>
+                <w:lang w:eastAsia="pt-BR"/>
+              </w:rPr>
+              <w:t>Data</w:t>
+            </w:r>
+            <w:r>
+              <w:rPr>
+                <w:rFonts w:ascii="Times New Roman" w:hAnsi="Times New Roman"/>
+                <w:lang w:eastAsia="pt-BR"/>
+              </w:rPr>
+              <w:t xml:space="preserve"> que termina o evento</w:t>
+            </w:r>
+          </w:p>
+        </w:tc>
+      </w:tr>
+      <w:tr>
+        <w:trPr>
+          <w:trHeight w:val="221"/>
+        </w:trPr>
+        <w:tc>
+          <w:tcPr>
+            <w:tcW w:w="1668" w:type="dxa"/>
+            <w:vMerge/>
+            <w:vAlign w:val="center"/>
+          </w:tcPr>
+          <w:p>
+            <w:pPr>
+              <w:pStyle w:val="SemEspaamento"/>
+              <w:rPr>
+                <w:rFonts w:ascii="Times New Roman" w:hAnsi="Times New Roman"/>
+                <w:lang w:eastAsia="pt-BR"/>
+              </w:rPr>
+            </w:pPr>
+          </w:p>
+        </w:tc>
+        <w:tc>
+          <w:tcPr>
+            <w:tcW w:w="3118" w:type="dxa"/>
+            <w:tcBorders>
+              <w:top w:val="single" w:sz="4" w:space="0" w:color="auto"/>
+            </w:tcBorders>
+          </w:tcPr>
+          <w:p>
+            <w:pPr>
+              <w:pStyle w:val="SemEspaamento"/>
+              <w:rPr>
+                <w:rFonts w:ascii="Times New Roman" w:hAnsi="Times New Roman"/>
+                <w:lang w:eastAsia="pt-BR"/>
+              </w:rPr>
+            </w:pPr>
+            <w:r>
+              <w:rPr>
+                <w:rFonts w:ascii="Times New Roman" w:hAnsi="Times New Roman"/>
+                <w:lang w:eastAsia="pt-BR"/>
+              </w:rPr>
+              <w:t>-Tema</w:t>
+            </w:r>
+          </w:p>
+        </w:tc>
+        <w:tc>
+          <w:tcPr>
+            <w:tcW w:w="3843" w:type="dxa"/>
+            <w:tcBorders>
+              <w:top w:val="single" w:sz="4" w:space="0" w:color="auto"/>
+            </w:tcBorders>
+          </w:tcPr>
+          <w:p>
+            <w:pPr>
+              <w:pStyle w:val="SemEspaamento"/>
+              <w:rPr>
+                <w:rFonts w:ascii="Times New Roman" w:hAnsi="Times New Roman"/>
+                <w:lang w:eastAsia="pt-BR"/>
+              </w:rPr>
+            </w:pPr>
+            <w:r>
+              <w:rPr>
+                <w:rFonts w:ascii="Times New Roman" w:hAnsi="Times New Roman"/>
+                <w:lang w:eastAsia="pt-BR"/>
+              </w:rPr>
+              <w:t>Tema do evento</w:t>
+            </w:r>
+          </w:p>
+        </w:tc>
+      </w:tr>
+      <w:tr>
+        <w:trPr>
+          <w:trHeight w:val="256"/>
+        </w:trPr>
+        <w:tc>
+          <w:tcPr>
+            <w:tcW w:w="1668" w:type="dxa"/>
+            <w:vMerge w:val="restart"/>
+            <w:vAlign w:val="center"/>
+          </w:tcPr>
+          <w:p>
+            <w:pPr>
+              <w:pStyle w:val="SemEspaamento"/>
+              <w:rPr>
+                <w:rFonts w:ascii="Times New Roman" w:hAnsi="Times New Roman"/>
+                <w:lang w:eastAsia="pt-BR"/>
+              </w:rPr>
+            </w:pPr>
+            <w:r>
+              <w:rPr>
+                <w:rFonts w:ascii="Times New Roman" w:hAnsi="Times New Roman"/>
+                <w:lang w:eastAsia="pt-BR"/>
+              </w:rPr>
+              <w:t>Atividade</w:t>
+            </w:r>
+          </w:p>
+        </w:tc>
+        <w:tc>
+          <w:tcPr>
+            <w:tcW w:w="3118" w:type="dxa"/>
+            <w:tcBorders>
+              <w:bottom w:val="single" w:sz="4" w:space="0" w:color="auto"/>
+            </w:tcBorders>
+          </w:tcPr>
+          <w:p>
+            <w:pPr>
+              <w:pStyle w:val="SemEspaamento"/>
+              <w:rPr>
+                <w:rFonts w:ascii="Times New Roman" w:hAnsi="Times New Roman"/>
+                <w:lang w:eastAsia="pt-BR"/>
+              </w:rPr>
+            </w:pPr>
+            <w:r>
+              <w:rPr>
+                <w:rFonts w:ascii="Times New Roman" w:hAnsi="Times New Roman"/>
+                <w:lang w:eastAsia="pt-BR"/>
+              </w:rPr>
+              <w:t>-Código</w:t>
+            </w:r>
+          </w:p>
+        </w:tc>
+        <w:tc>
+          <w:tcPr>
+            <w:tcW w:w="3843" w:type="dxa"/>
+            <w:tcBorders>
+              <w:bottom w:val="single" w:sz="4" w:space="0" w:color="auto"/>
+            </w:tcBorders>
+          </w:tcPr>
+          <w:p>
+            <w:pPr>
+              <w:pStyle w:val="SemEspaamento"/>
+              <w:rPr>
+                <w:rFonts w:ascii="Times New Roman" w:hAnsi="Times New Roman"/>
+                <w:lang w:eastAsia="pt-BR"/>
+              </w:rPr>
+            </w:pPr>
+            <w:r>
+              <w:rPr>
+                <w:rFonts w:ascii="Times New Roman" w:hAnsi="Times New Roman"/>
+                <w:lang w:eastAsia="pt-BR"/>
+              </w:rPr>
+              <w:t>Código de identificação d</w:t>
+            </w:r>
+            <w:r>
+              <w:rPr>
+                <w:rFonts w:ascii="Times New Roman" w:hAnsi="Times New Roman"/>
+                <w:lang w:eastAsia="pt-BR"/>
+              </w:rPr>
+              <w:t>a atividade</w:t>
+            </w:r>
+          </w:p>
+        </w:tc>
+      </w:tr>
+      <w:tr>
+        <w:trPr>
+          <w:trHeight w:val="258"/>
+        </w:trPr>
+        <w:tc>
+          <w:tcPr>
+            <w:tcW w:w="1668" w:type="dxa"/>
+            <w:vMerge/>
+            <w:vAlign w:val="center"/>
+          </w:tcPr>
+          <w:p>
+            <w:pPr>
+              <w:pStyle w:val="SemEspaamento"/>
+              <w:rPr>
+                <w:rFonts w:ascii="Times New Roman" w:hAnsi="Times New Roman"/>
+                <w:lang w:eastAsia="pt-BR"/>
+              </w:rPr>
+            </w:pPr>
+          </w:p>
+        </w:tc>
+        <w:tc>
+          <w:tcPr>
+            <w:tcW w:w="3118" w:type="dxa"/>
+            <w:tcBorders>
+              <w:top w:val="single" w:sz="4" w:space="0" w:color="auto"/>
+              <w:bottom w:val="single" w:sz="4" w:space="0" w:color="auto"/>
+            </w:tcBorders>
+          </w:tcPr>
+          <w:p>
+            <w:pPr>
+              <w:pStyle w:val="SemEspaamento"/>
+              <w:rPr>
+                <w:rFonts w:ascii="Times New Roman" w:hAnsi="Times New Roman"/>
+                <w:lang w:eastAsia="pt-BR"/>
+              </w:rPr>
+            </w:pPr>
+            <w:r>
+              <w:rPr>
+                <w:rFonts w:ascii="Times New Roman" w:hAnsi="Times New Roman"/>
+                <w:lang w:eastAsia="pt-BR"/>
+              </w:rPr>
+              <w:t>-Tipo</w:t>
+            </w:r>
+          </w:p>
+        </w:tc>
+        <w:tc>
+          <w:tcPr>
+            <w:tcW w:w="3843" w:type="dxa"/>
+            <w:tcBorders>
+              <w:top w:val="single" w:sz="4" w:space="0" w:color="auto"/>
+              <w:bottom w:val="single" w:sz="4" w:space="0" w:color="auto"/>
+            </w:tcBorders>
+          </w:tcPr>
+          <w:p>
+            <w:pPr>
+              <w:pStyle w:val="SemEspaamento"/>
+              <w:rPr>
+                <w:rFonts w:ascii="Times New Roman" w:hAnsi="Times New Roman"/>
+                <w:lang w:eastAsia="pt-BR"/>
+              </w:rPr>
+            </w:pPr>
+            <w:r>
+              <w:rPr>
+                <w:rFonts w:ascii="Times New Roman" w:hAnsi="Times New Roman"/>
+                <w:lang w:eastAsia="pt-BR"/>
+              </w:rPr>
+              <w:t>Tipo de atividade</w:t>
+            </w:r>
+          </w:p>
+        </w:tc>
+      </w:tr>
+      <w:tr>
+        <w:trPr>
+          <w:trHeight w:val="234"/>
+        </w:trPr>
+        <w:tc>
+          <w:tcPr>
+            <w:tcW w:w="1668" w:type="dxa"/>
+            <w:vMerge/>
+            <w:vAlign w:val="center"/>
+          </w:tcPr>
+          <w:p>
+            <w:pPr>
+              <w:pStyle w:val="SemEspaamento"/>
+              <w:rPr>
+                <w:rFonts w:ascii="Times New Roman" w:hAnsi="Times New Roman"/>
+                <w:lang w:eastAsia="pt-BR"/>
+              </w:rPr>
+            </w:pPr>
+          </w:p>
+        </w:tc>
+        <w:tc>
+          <w:tcPr>
+            <w:tcW w:w="3118" w:type="dxa"/>
+            <w:tcBorders>
+              <w:top w:val="single" w:sz="4" w:space="0" w:color="auto"/>
+            </w:tcBorders>
+          </w:tcPr>
+          <w:p>
+            <w:pPr>
+              <w:pStyle w:val="SemEspaamento"/>
+              <w:rPr>
+                <w:rFonts w:ascii="Times New Roman" w:hAnsi="Times New Roman"/>
+                <w:lang w:eastAsia="pt-BR"/>
+              </w:rPr>
+            </w:pPr>
+            <w:r>
+              <w:rPr>
+                <w:rFonts w:ascii="Times New Roman" w:hAnsi="Times New Roman"/>
+                <w:lang w:eastAsia="pt-BR"/>
+              </w:rPr>
+              <w:t>-Descrição</w:t>
+            </w:r>
+          </w:p>
+        </w:tc>
+        <w:tc>
+          <w:tcPr>
+            <w:tcW w:w="3843" w:type="dxa"/>
+            <w:tcBorders>
+              <w:top w:val="single" w:sz="4" w:space="0" w:color="auto"/>
+            </w:tcBorders>
+          </w:tcPr>
+          <w:p>
+            <w:pPr>
+              <w:pStyle w:val="SemEspaamento"/>
+              <w:rPr>
+                <w:rFonts w:ascii="Times New Roman" w:hAnsi="Times New Roman"/>
+                <w:lang w:eastAsia="pt-BR"/>
+              </w:rPr>
+            </w:pPr>
+            <w:r>
+              <w:rPr>
+                <w:rFonts w:ascii="Times New Roman" w:hAnsi="Times New Roman"/>
+                <w:lang w:eastAsia="pt-BR"/>
+              </w:rPr>
+              <w:t>Descrição da atividade</w:t>
+            </w:r>
+          </w:p>
+        </w:tc>
+      </w:tr>
+      <w:tr>
+        <w:trPr>
+          <w:trHeight w:val="271"/>
+        </w:trPr>
+        <w:tc>
+          <w:tcPr>
+            <w:tcW w:w="1668" w:type="dxa"/>
+            <w:vMerge w:val="restart"/>
+            <w:vAlign w:val="center"/>
+          </w:tcPr>
+          <w:p>
+            <w:pPr>
+              <w:pStyle w:val="SemEspaamento"/>
+              <w:rPr>
+                <w:rFonts w:ascii="Times New Roman" w:hAnsi="Times New Roman"/>
+                <w:lang w:eastAsia="pt-BR"/>
+              </w:rPr>
+            </w:pPr>
+            <w:r>
+              <w:rPr>
+                <w:rFonts w:ascii="Times New Roman" w:hAnsi="Times New Roman"/>
+                <w:lang w:eastAsia="pt-BR"/>
+              </w:rPr>
+              <w:t>Horario</w:t>
+            </w:r>
+          </w:p>
+        </w:tc>
+        <w:tc>
+          <w:tcPr>
+            <w:tcW w:w="3118" w:type="dxa"/>
+            <w:tcBorders>
+              <w:bottom w:val="single" w:sz="4" w:space="0" w:color="auto"/>
+            </w:tcBorders>
+          </w:tcPr>
+          <w:p>
+            <w:pPr>
+              <w:pStyle w:val="SemEspaamento"/>
+              <w:rPr>
+                <w:rFonts w:ascii="Times New Roman" w:hAnsi="Times New Roman"/>
+                <w:lang w:eastAsia="pt-BR"/>
+              </w:rPr>
+            </w:pPr>
+            <w:r>
+              <w:rPr>
+                <w:rFonts w:ascii="Times New Roman" w:hAnsi="Times New Roman"/>
+                <w:lang w:eastAsia="pt-BR"/>
+              </w:rPr>
+              <w:t>-Código</w:t>
+            </w:r>
+          </w:p>
+        </w:tc>
+        <w:tc>
+          <w:tcPr>
+            <w:tcW w:w="3843" w:type="dxa"/>
+            <w:tcBorders>
+              <w:bottom w:val="single" w:sz="4" w:space="0" w:color="auto"/>
+            </w:tcBorders>
+          </w:tcPr>
+          <w:p>
+            <w:pPr>
+              <w:pStyle w:val="SemEspaamento"/>
+              <w:rPr>
+                <w:rFonts w:ascii="Times New Roman" w:hAnsi="Times New Roman"/>
+                <w:lang w:eastAsia="pt-BR"/>
+              </w:rPr>
+            </w:pPr>
+            <w:r>
+              <w:rPr>
+                <w:rFonts w:ascii="Times New Roman" w:hAnsi="Times New Roman"/>
+                <w:lang w:eastAsia="pt-BR"/>
+              </w:rPr>
+              <w:t xml:space="preserve">Código de identificação do </w:t>
+            </w:r>
+            <w:r>
+              <w:rPr>
+                <w:rFonts w:ascii="Times New Roman" w:hAnsi="Times New Roman"/>
+                <w:lang w:eastAsia="pt-BR"/>
+              </w:rPr>
+              <w:t>horário</w:t>
+            </w:r>
+          </w:p>
+        </w:tc>
+      </w:tr>
+      <w:tr>
+        <w:trPr>
+          <w:trHeight w:val="286"/>
+        </w:trPr>
+        <w:tc>
+          <w:tcPr>
+            <w:tcW w:w="1668" w:type="dxa"/>
+            <w:vMerge/>
+            <w:vAlign w:val="center"/>
+          </w:tcPr>
+          <w:p>
+            <w:pPr>
+              <w:pStyle w:val="SemEspaamento"/>
+              <w:rPr>
+                <w:rFonts w:ascii="Times New Roman" w:hAnsi="Times New Roman"/>
+                <w:lang w:eastAsia="pt-BR"/>
+              </w:rPr>
+            </w:pPr>
+          </w:p>
+        </w:tc>
+        <w:tc>
+          <w:tcPr>
+            <w:tcW w:w="3118" w:type="dxa"/>
+            <w:tcBorders>
+              <w:top w:val="single" w:sz="4" w:space="0" w:color="auto"/>
+              <w:bottom w:val="single" w:sz="4" w:space="0" w:color="auto"/>
+            </w:tcBorders>
+          </w:tcPr>
+          <w:p>
+            <w:pPr>
+              <w:pStyle w:val="SemEspaamento"/>
+              <w:rPr>
+                <w:rFonts w:ascii="Times New Roman" w:hAnsi="Times New Roman"/>
+                <w:lang w:eastAsia="pt-BR"/>
+              </w:rPr>
+            </w:pPr>
+            <w:r>
+              <w:rPr>
+                <w:rFonts w:ascii="Times New Roman" w:hAnsi="Times New Roman"/>
+                <w:lang w:eastAsia="pt-BR"/>
+              </w:rPr>
+              <w:t>-Nome</w:t>
+            </w:r>
+          </w:p>
+        </w:tc>
+        <w:tc>
+          <w:tcPr>
+            <w:tcW w:w="3843" w:type="dxa"/>
+            <w:tcBorders>
+              <w:top w:val="single" w:sz="4" w:space="0" w:color="auto"/>
+              <w:bottom w:val="single" w:sz="4" w:space="0" w:color="auto"/>
+            </w:tcBorders>
+          </w:tcPr>
+          <w:p>
+            <w:pPr>
+              <w:pStyle w:val="SemEspaamento"/>
+              <w:rPr>
+                <w:rFonts w:ascii="Times New Roman" w:hAnsi="Times New Roman"/>
+                <w:lang w:eastAsia="pt-BR"/>
+              </w:rPr>
+            </w:pPr>
+          </w:p>
+        </w:tc>
+      </w:tr>
+      <w:tr>
+        <w:trPr>
+          <w:trHeight w:val="292"/>
+        </w:trPr>
+        <w:tc>
+          <w:tcPr>
+            <w:tcW w:w="1668" w:type="dxa"/>
+            <w:vMerge/>
+            <w:vAlign w:val="center"/>
+          </w:tcPr>
+          <w:p>
+            <w:pPr>
+              <w:pStyle w:val="SemEspaamento"/>
+              <w:rPr>
+                <w:rFonts w:ascii="Times New Roman" w:hAnsi="Times New Roman"/>
+                <w:lang w:eastAsia="pt-BR"/>
+              </w:rPr>
+            </w:pPr>
+          </w:p>
+        </w:tc>
+        <w:tc>
+          <w:tcPr>
+            <w:tcW w:w="3118" w:type="dxa"/>
+            <w:tcBorders>
+              <w:top w:val="single" w:sz="4" w:space="0" w:color="auto"/>
+              <w:bottom w:val="single" w:sz="4" w:space="0" w:color="auto"/>
+            </w:tcBorders>
+          </w:tcPr>
+          <w:p>
+            <w:pPr>
+              <w:pStyle w:val="SemEspaamento"/>
+              <w:rPr>
+                <w:rFonts w:ascii="Times New Roman" w:hAnsi="Times New Roman"/>
+                <w:lang w:eastAsia="pt-BR"/>
+              </w:rPr>
+            </w:pPr>
+            <w:r>
+              <w:rPr>
+                <w:rFonts w:ascii="Times New Roman" w:hAnsi="Times New Roman"/>
+                <w:lang w:eastAsia="pt-BR"/>
+              </w:rPr>
+              <w:t>-Local</w:t>
+            </w:r>
+          </w:p>
+        </w:tc>
+        <w:tc>
+          <w:tcPr>
+            <w:tcW w:w="3843" w:type="dxa"/>
+            <w:tcBorders>
+              <w:top w:val="single" w:sz="4" w:space="0" w:color="auto"/>
+              <w:bottom w:val="single" w:sz="4" w:space="0" w:color="auto"/>
+            </w:tcBorders>
+          </w:tcPr>
+          <w:p>
+            <w:pPr>
+              <w:pStyle w:val="SemEspaamento"/>
+              <w:rPr>
+                <w:rFonts w:ascii="Times New Roman" w:hAnsi="Times New Roman"/>
+                <w:lang w:eastAsia="pt-BR"/>
+              </w:rPr>
+            </w:pPr>
+          </w:p>
+        </w:tc>
+      </w:tr>
+      <w:tr>
+        <w:trPr>
+          <w:trHeight w:val="231"/>
+        </w:trPr>
+        <w:tc>
+          <w:tcPr>
+            <w:tcW w:w="1668" w:type="dxa"/>
+            <w:vMerge/>
+            <w:vAlign w:val="center"/>
+          </w:tcPr>
+          <w:p>
+            <w:pPr>
+              <w:pStyle w:val="SemEspaamento"/>
+              <w:rPr>
+                <w:rFonts w:ascii="Times New Roman" w:hAnsi="Times New Roman"/>
+                <w:lang w:eastAsia="pt-BR"/>
+              </w:rPr>
+            </w:pPr>
+          </w:p>
+        </w:tc>
+        <w:tc>
+          <w:tcPr>
+            <w:tcW w:w="3118" w:type="dxa"/>
+            <w:tcBorders>
+              <w:top w:val="single" w:sz="4" w:space="0" w:color="auto"/>
+              <w:bottom w:val="single" w:sz="4" w:space="0" w:color="auto"/>
+            </w:tcBorders>
+          </w:tcPr>
+          <w:p>
+            <w:pPr>
+              <w:pStyle w:val="SemEspaamento"/>
+              <w:rPr>
+                <w:rFonts w:ascii="Times New Roman" w:hAnsi="Times New Roman"/>
+                <w:lang w:eastAsia="pt-BR"/>
+              </w:rPr>
+            </w:pPr>
+            <w:r>
+              <w:rPr>
+                <w:rFonts w:ascii="Times New Roman" w:hAnsi="Times New Roman"/>
+                <w:lang w:eastAsia="pt-BR"/>
+              </w:rPr>
+              <w:t>-Vagas</w:t>
+            </w:r>
+          </w:p>
+        </w:tc>
+        <w:tc>
+          <w:tcPr>
+            <w:tcW w:w="3843" w:type="dxa"/>
+            <w:tcBorders>
+              <w:top w:val="single" w:sz="4" w:space="0" w:color="auto"/>
+              <w:bottom w:val="single" w:sz="4" w:space="0" w:color="auto"/>
+            </w:tcBorders>
+          </w:tcPr>
+          <w:p>
+            <w:pPr>
+              <w:pStyle w:val="SemEspaamento"/>
+              <w:rPr>
+                <w:rFonts w:ascii="Times New Roman" w:hAnsi="Times New Roman"/>
+                <w:lang w:eastAsia="pt-BR"/>
+              </w:rPr>
+            </w:pPr>
+          </w:p>
+        </w:tc>
+      </w:tr>
+      <w:tr>
+        <w:trPr>
+          <w:trHeight w:val="230"/>
+        </w:trPr>
+        <w:tc>
+          <w:tcPr>
+            <w:tcW w:w="1668" w:type="dxa"/>
+            <w:vMerge/>
+            <w:vAlign w:val="center"/>
+          </w:tcPr>
+          <w:p>
+            <w:pPr>
+              <w:pStyle w:val="SemEspaamento"/>
+              <w:rPr>
+                <w:rFonts w:ascii="Times New Roman" w:hAnsi="Times New Roman"/>
+                <w:lang w:eastAsia="pt-BR"/>
+              </w:rPr>
+            </w:pPr>
+          </w:p>
+        </w:tc>
+        <w:tc>
+          <w:tcPr>
+            <w:tcW w:w="3118" w:type="dxa"/>
+            <w:tcBorders>
+              <w:top w:val="single" w:sz="4" w:space="0" w:color="auto"/>
+              <w:bottom w:val="single" w:sz="4" w:space="0" w:color="auto"/>
+            </w:tcBorders>
+          </w:tcPr>
+          <w:p>
+            <w:pPr>
+              <w:pStyle w:val="SemEspaamento"/>
+              <w:rPr>
+                <w:rFonts w:ascii="Times New Roman" w:hAnsi="Times New Roman"/>
+                <w:lang w:eastAsia="pt-BR"/>
+              </w:rPr>
+            </w:pPr>
+            <w:r>
+              <w:rPr>
+                <w:rFonts w:ascii="Times New Roman" w:hAnsi="Times New Roman"/>
+                <w:lang w:eastAsia="pt-BR"/>
+              </w:rPr>
+              <w:t>-Data_Criação</w:t>
+            </w:r>
+          </w:p>
+        </w:tc>
+        <w:tc>
+          <w:tcPr>
+            <w:tcW w:w="3843" w:type="dxa"/>
+            <w:tcBorders>
+              <w:top w:val="single" w:sz="4" w:space="0" w:color="auto"/>
+              <w:bottom w:val="single" w:sz="4" w:space="0" w:color="auto"/>
+            </w:tcBorders>
+          </w:tcPr>
+          <w:p>
+            <w:pPr>
+              <w:pStyle w:val="SemEspaamento"/>
+              <w:rPr>
+                <w:rFonts w:ascii="Times New Roman" w:hAnsi="Times New Roman"/>
+                <w:lang w:eastAsia="pt-BR"/>
+              </w:rPr>
+            </w:pPr>
+          </w:p>
+        </w:tc>
+      </w:tr>
+      <w:tr>
+        <w:trPr>
+          <w:trHeight w:val="272"/>
+        </w:trPr>
+        <w:tc>
+          <w:tcPr>
+            <w:tcW w:w="1668" w:type="dxa"/>
+            <w:vMerge/>
+            <w:vAlign w:val="center"/>
+          </w:tcPr>
+          <w:p>
+            <w:pPr>
+              <w:pStyle w:val="SemEspaamento"/>
+              <w:rPr>
+                <w:rFonts w:ascii="Times New Roman" w:hAnsi="Times New Roman"/>
+                <w:lang w:eastAsia="pt-BR"/>
+              </w:rPr>
+            </w:pPr>
+          </w:p>
+        </w:tc>
+        <w:tc>
+          <w:tcPr>
+            <w:tcW w:w="3118" w:type="dxa"/>
+            <w:tcBorders>
+              <w:top w:val="single" w:sz="4" w:space="0" w:color="auto"/>
+            </w:tcBorders>
+          </w:tcPr>
+          <w:p>
+            <w:pPr>
+              <w:pStyle w:val="SemEspaamento"/>
+              <w:rPr>
+                <w:rFonts w:ascii="Times New Roman" w:hAnsi="Times New Roman"/>
+                <w:lang w:eastAsia="pt-BR"/>
+              </w:rPr>
+            </w:pPr>
+            <w:r>
+              <w:rPr>
+                <w:rFonts w:ascii="Times New Roman" w:hAnsi="Times New Roman"/>
+                <w:lang w:eastAsia="pt-BR"/>
+              </w:rPr>
+              <w:t>-Valor</w:t>
+            </w:r>
+          </w:p>
+        </w:tc>
+        <w:tc>
+          <w:tcPr>
+            <w:tcW w:w="3843" w:type="dxa"/>
+            <w:tcBorders>
+              <w:top w:val="single" w:sz="4" w:space="0" w:color="auto"/>
+            </w:tcBorders>
+          </w:tcPr>
+          <w:p>
+            <w:pPr>
+              <w:pStyle w:val="SemEspaamento"/>
+              <w:rPr>
+                <w:rFonts w:ascii="Times New Roman" w:hAnsi="Times New Roman"/>
+                <w:lang w:eastAsia="pt-BR"/>
+              </w:rPr>
+            </w:pPr>
+          </w:p>
+        </w:tc>
+      </w:tr>
+      <w:tr>
+        <w:trPr>
+          <w:trHeight w:val="264"/>
+        </w:trPr>
+        <w:tc>
+          <w:tcPr>
+            <w:tcW w:w="1668" w:type="dxa"/>
+            <w:vMerge w:val="restart"/>
+            <w:vAlign w:val="center"/>
+          </w:tcPr>
+          <w:p>
+            <w:pPr>
+              <w:pStyle w:val="SemEspaamento"/>
+              <w:rPr>
+                <w:rFonts w:ascii="Times New Roman" w:hAnsi="Times New Roman"/>
+                <w:lang w:eastAsia="pt-BR"/>
+              </w:rPr>
+            </w:pPr>
+            <w:r>
+              <w:rPr>
+                <w:rFonts w:ascii="Times New Roman" w:hAnsi="Times New Roman"/>
+                <w:lang w:eastAsia="pt-BR"/>
+              </w:rPr>
+              <w:t>Regras_Acesso</w:t>
+            </w:r>
+          </w:p>
+        </w:tc>
+        <w:tc>
+          <w:tcPr>
+            <w:tcW w:w="3118" w:type="dxa"/>
+            <w:tcBorders>
+              <w:bottom w:val="single" w:sz="4" w:space="0" w:color="auto"/>
+            </w:tcBorders>
+          </w:tcPr>
+          <w:p>
+            <w:pPr>
+              <w:pStyle w:val="SemEspaamento"/>
+              <w:rPr>
+                <w:rFonts w:ascii="Times New Roman" w:hAnsi="Times New Roman"/>
+                <w:lang w:eastAsia="pt-BR"/>
+              </w:rPr>
+            </w:pPr>
+            <w:r>
+              <w:rPr>
+                <w:rFonts w:ascii="Times New Roman" w:hAnsi="Times New Roman"/>
+                <w:lang w:eastAsia="pt-BR"/>
+              </w:rPr>
+              <w:t>-Código</w:t>
+            </w:r>
+          </w:p>
+        </w:tc>
+        <w:tc>
+          <w:tcPr>
+            <w:tcW w:w="3843" w:type="dxa"/>
+            <w:tcBorders>
+              <w:bottom w:val="single" w:sz="4" w:space="0" w:color="auto"/>
+            </w:tcBorders>
+          </w:tcPr>
+          <w:p>
+            <w:pPr>
+              <w:pStyle w:val="SemEspaamento"/>
+              <w:rPr>
+                <w:rFonts w:ascii="Times New Roman" w:hAnsi="Times New Roman"/>
+                <w:lang w:eastAsia="pt-BR"/>
+              </w:rPr>
+            </w:pPr>
+            <w:r>
+              <w:rPr>
+                <w:rFonts w:ascii="Times New Roman" w:hAnsi="Times New Roman"/>
+                <w:lang w:eastAsia="pt-BR"/>
+              </w:rPr>
+              <w:t>-Codigo</w:t>
+            </w:r>
+          </w:p>
+        </w:tc>
+      </w:tr>
+      <w:tr>
+        <w:trPr>
+          <w:trHeight w:val="229"/>
+        </w:trPr>
+        <w:tc>
+          <w:tcPr>
+            <w:tcW w:w="1668" w:type="dxa"/>
+            <w:vMerge/>
+            <w:vAlign w:val="center"/>
+          </w:tcPr>
+          <w:p>
+            <w:pPr>
+              <w:pStyle w:val="SemEspaamento"/>
+              <w:rPr>
+                <w:rFonts w:ascii="Times New Roman" w:hAnsi="Times New Roman"/>
+                <w:lang w:eastAsia="pt-BR"/>
+              </w:rPr>
+            </w:pPr>
+          </w:p>
+        </w:tc>
+        <w:tc>
+          <w:tcPr>
+            <w:tcW w:w="3118" w:type="dxa"/>
+            <w:tcBorders>
+              <w:top w:val="single" w:sz="4" w:space="0" w:color="auto"/>
+              <w:bottom w:val="single" w:sz="4" w:space="0" w:color="auto"/>
+            </w:tcBorders>
+          </w:tcPr>
+          <w:p>
+            <w:pPr>
+              <w:pStyle w:val="SemEspaamento"/>
+              <w:rPr>
+                <w:rFonts w:ascii="Times New Roman" w:hAnsi="Times New Roman"/>
+                <w:lang w:eastAsia="pt-BR"/>
+              </w:rPr>
+            </w:pPr>
+            <w:r>
+              <w:rPr>
+                <w:rFonts w:ascii="Times New Roman" w:hAnsi="Times New Roman"/>
+                <w:lang w:eastAsia="pt-BR"/>
+              </w:rPr>
+              <w:t>-Nome</w:t>
+            </w:r>
+          </w:p>
+        </w:tc>
+        <w:tc>
+          <w:tcPr>
+            <w:tcW w:w="3843" w:type="dxa"/>
+            <w:tcBorders>
+              <w:top w:val="single" w:sz="4" w:space="0" w:color="auto"/>
+              <w:bottom w:val="single" w:sz="4" w:space="0" w:color="auto"/>
+            </w:tcBorders>
+          </w:tcPr>
+          <w:p>
+            <w:pPr>
+              <w:pStyle w:val="SemEspaamento"/>
+              <w:rPr>
+                <w:rFonts w:ascii="Times New Roman" w:hAnsi="Times New Roman"/>
+                <w:lang w:eastAsia="pt-BR"/>
+              </w:rPr>
+            </w:pPr>
+          </w:p>
+        </w:tc>
+      </w:tr>
+      <w:tr>
+        <w:trPr>
+          <w:trHeight w:val="285"/>
+        </w:trPr>
+        <w:tc>
+          <w:tcPr>
+            <w:tcW w:w="1668" w:type="dxa"/>
+            <w:vMerge/>
+            <w:vAlign w:val="center"/>
+          </w:tcPr>
+          <w:p>
+            <w:pPr>
+              <w:pStyle w:val="SemEspaamento"/>
+              <w:rPr>
+                <w:rFonts w:ascii="Times New Roman" w:hAnsi="Times New Roman"/>
+                <w:lang w:eastAsia="pt-BR"/>
+              </w:rPr>
+            </w:pPr>
+          </w:p>
+        </w:tc>
+        <w:tc>
+          <w:tcPr>
+            <w:tcW w:w="3118" w:type="dxa"/>
+            <w:tcBorders>
+              <w:top w:val="single" w:sz="4" w:space="0" w:color="auto"/>
+              <w:bottom w:val="single" w:sz="4" w:space="0" w:color="auto"/>
+            </w:tcBorders>
+          </w:tcPr>
+          <w:p>
+            <w:pPr>
+              <w:pStyle w:val="SemEspaamento"/>
+              <w:rPr>
+                <w:rFonts w:ascii="Times New Roman" w:hAnsi="Times New Roman"/>
+                <w:lang w:eastAsia="pt-BR"/>
+              </w:rPr>
+            </w:pPr>
+            <w:r>
+              <w:rPr>
+                <w:rFonts w:ascii="Times New Roman" w:hAnsi="Times New Roman"/>
+                <w:lang w:eastAsia="pt-BR"/>
+              </w:rPr>
+              <w:t>-Nome_Curto</w:t>
+            </w:r>
+          </w:p>
+        </w:tc>
+        <w:tc>
+          <w:tcPr>
+            <w:tcW w:w="3843" w:type="dxa"/>
+            <w:tcBorders>
+              <w:top w:val="single" w:sz="4" w:space="0" w:color="auto"/>
+              <w:bottom w:val="single" w:sz="4" w:space="0" w:color="auto"/>
+            </w:tcBorders>
+          </w:tcPr>
+          <w:p>
+            <w:pPr>
+              <w:pStyle w:val="SemEspaamento"/>
+              <w:rPr>
+                <w:rFonts w:ascii="Times New Roman" w:hAnsi="Times New Roman"/>
+                <w:lang w:eastAsia="pt-BR"/>
+              </w:rPr>
+            </w:pPr>
+          </w:p>
+        </w:tc>
+      </w:tr>
+      <w:tr>
+        <w:trPr>
+          <w:trHeight w:val="217"/>
+        </w:trPr>
+        <w:tc>
+          <w:tcPr>
+            <w:tcW w:w="1668" w:type="dxa"/>
+            <w:vMerge/>
+            <w:vAlign w:val="center"/>
+          </w:tcPr>
+          <w:p>
+            <w:pPr>
+              <w:pStyle w:val="SemEspaamento"/>
+              <w:rPr>
+                <w:rFonts w:ascii="Times New Roman" w:hAnsi="Times New Roman"/>
+                <w:lang w:eastAsia="pt-BR"/>
+              </w:rPr>
+            </w:pPr>
+          </w:p>
+        </w:tc>
+        <w:tc>
+          <w:tcPr>
+            <w:tcW w:w="3118" w:type="dxa"/>
+            <w:tcBorders>
+              <w:top w:val="single" w:sz="4" w:space="0" w:color="auto"/>
+            </w:tcBorders>
+          </w:tcPr>
+          <w:p>
+            <w:pPr>
+              <w:pStyle w:val="SemEspaamento"/>
+              <w:rPr>
+                <w:rFonts w:ascii="Times New Roman" w:hAnsi="Times New Roman"/>
+                <w:lang w:eastAsia="pt-BR"/>
+              </w:rPr>
+            </w:pPr>
+            <w:r>
+              <w:rPr>
+                <w:rFonts w:ascii="Times New Roman" w:hAnsi="Times New Roman"/>
+                <w:lang w:eastAsia="pt-BR"/>
+              </w:rPr>
+              <w:t>-Descrição</w:t>
+            </w:r>
+          </w:p>
+        </w:tc>
+        <w:tc>
+          <w:tcPr>
+            <w:tcW w:w="3843" w:type="dxa"/>
+            <w:tcBorders>
+              <w:top w:val="single" w:sz="4" w:space="0" w:color="auto"/>
+            </w:tcBorders>
+          </w:tcPr>
+          <w:p>
+            <w:pPr>
+              <w:pStyle w:val="SemEspaamento"/>
+              <w:rPr>
+                <w:rFonts w:ascii="Times New Roman" w:hAnsi="Times New Roman"/>
+                <w:lang w:eastAsia="pt-BR"/>
+              </w:rPr>
+            </w:pPr>
+          </w:p>
+        </w:tc>
+      </w:tr>
+    </w:tbl>
+    <w:p>
+      <w:pPr>
+        <w:pStyle w:val="Standard"/>
+        <w:tabs>
+          <w:tab w:val="left" w:pos="2127"/>
+        </w:tabs>
+        <w:outlineLvl w:val="1"/>
+        <w:rPr>
+          <w:rFonts w:ascii="Times New Roman" w:hAnsi="Times New Roman" w:cs="Times New Roman"/>
+          <w:sz w:val="28"/>
+          <w:szCs w:val="28"/>
+        </w:rPr>
+      </w:pPr>
+    </w:p>
     <w:p>
       <w:pPr>
         <w:pStyle w:val="Standard"/>
@@ -10129,6 +12859,7 @@
           <w:sz w:val="28"/>
           <w:szCs w:val="28"/>
         </w:rPr>
+        <w:lastRenderedPageBreak/>
         <w:t>Refinamento do modelo</w:t>
       </w:r>
       <w:bookmarkEnd w:id="22"/>
@@ -10297,7 +13028,7 @@
             <w:rPr>
               <w:noProof/>
             </w:rPr>
-            <w:t>4</w:t>
+            <w:t>15</w:t>
           </w:r>
         </w:fldSimple>
       </w:p>
@@ -11269,6 +14000,32 @@
     <w:semiHidden/>
     <w:rsid w:val="00630F4D"/>
   </w:style>
+  <w:style w:type="table" w:styleId="Tabelacomgrade">
+    <w:name w:val="Table Grid"/>
+    <w:basedOn w:val="Tabelanormal"/>
+    <w:uiPriority w:val="59"/>
+    <w:rsid w:val="009D0625"/>
+    <w:pPr>
+      <w:spacing w:after="0" w:line="240" w:lineRule="auto"/>
+    </w:pPr>
+    <w:tblPr>
+      <w:tblInd w:w="0" w:type="dxa"/>
+      <w:tblBorders>
+        <w:top w:val="single" w:sz="4" w:space="0" w:color="000000" w:themeColor="text1"/>
+        <w:left w:val="single" w:sz="4" w:space="0" w:color="000000" w:themeColor="text1"/>
+        <w:bottom w:val="single" w:sz="4" w:space="0" w:color="000000" w:themeColor="text1"/>
+        <w:right w:val="single" w:sz="4" w:space="0" w:color="000000" w:themeColor="text1"/>
+        <w:insideH w:val="single" w:sz="4" w:space="0" w:color="000000" w:themeColor="text1"/>
+        <w:insideV w:val="single" w:sz="4" w:space="0" w:color="000000" w:themeColor="text1"/>
+      </w:tblBorders>
+      <w:tblCellMar>
+        <w:top w:w="0" w:type="dxa"/>
+        <w:left w:w="108" w:type="dxa"/>
+        <w:bottom w:w="0" w:type="dxa"/>
+        <w:right w:w="108" w:type="dxa"/>
+      </w:tblCellMar>
+    </w:tblPr>
+  </w:style>
 </w:styles>
 </file>
 
@@ -11560,7 +14317,7 @@
 </file>
 
 <file path=customXml/itemProps1.xml><?xml version="1.0" encoding="utf-8"?>
-<ds:datastoreItem xmlns:ds="http://schemas.openxmlformats.org/officeDocument/2006/customXml" ds:itemID="{25513279-5219-4F2B-A277-40ADACDC2D65}">
+<ds:datastoreItem xmlns:ds="http://schemas.openxmlformats.org/officeDocument/2006/customXml" ds:itemID="{A7CA155F-D43C-4CD2-9C15-7185E5F0D54D}">
   <ds:schemaRefs>
     <ds:schemaRef ds:uri="http://schemas.openxmlformats.org/officeDocument/2006/bibliography"/>
   </ds:schemaRefs>

</xml_diff>